<commit_message>
add all scrum files
</commit_message>
<xml_diff>
--- a/Scrum/ProductBacklog.docx
+++ b/Scrum/ProductBacklog.docx
@@ -5,6 +5,14 @@
     <w:tbl>
       <w:tblPr>
         <w:tblW w:w="13620" w:type="dxa"/>
+        <w:tblBorders>
+          <w:top w:val="single" w:sz="4" w:space="0" w:color="auto"/>
+          <w:left w:val="single" w:sz="4" w:space="0" w:color="auto"/>
+          <w:bottom w:val="single" w:sz="4" w:space="0" w:color="auto"/>
+          <w:right w:val="single" w:sz="4" w:space="0" w:color="auto"/>
+          <w:insideH w:val="single" w:sz="4" w:space="0" w:color="auto"/>
+          <w:insideV w:val="single" w:sz="4" w:space="0" w:color="auto"/>
+        </w:tblBorders>
         <w:tblLook w:val="04A0" w:firstRow="1" w:lastRow="0" w:firstColumn="1" w:lastColumn="0" w:noHBand="0" w:noVBand="1"/>
       </w:tblPr>
       <w:tblGrid>
@@ -23,12 +31,6 @@
         <w:tc>
           <w:tcPr>
             <w:tcW w:w="996" w:type="dxa"/>
-            <w:tcBorders>
-              <w:top w:val="nil"/>
-              <w:left w:val="nil"/>
-              <w:bottom w:val="single" w:sz="8" w:space="0" w:color="auto"/>
-              <w:right w:val="nil"/>
-            </w:tcBorders>
             <w:shd w:val="clear" w:color="000000" w:fill="FFCC99"/>
             <w:noWrap/>
             <w:hideMark/>
@@ -60,12 +62,6 @@
         <w:tc>
           <w:tcPr>
             <w:tcW w:w="4214" w:type="dxa"/>
-            <w:tcBorders>
-              <w:top w:val="nil"/>
-              <w:left w:val="nil"/>
-              <w:bottom w:val="single" w:sz="8" w:space="0" w:color="auto"/>
-              <w:right w:val="nil"/>
-            </w:tcBorders>
             <w:shd w:val="clear" w:color="000000" w:fill="FFCC99"/>
             <w:hideMark/>
           </w:tcPr>
@@ -95,12 +91,6 @@
         <w:tc>
           <w:tcPr>
             <w:tcW w:w="1196" w:type="dxa"/>
-            <w:tcBorders>
-              <w:top w:val="nil"/>
-              <w:left w:val="nil"/>
-              <w:bottom w:val="single" w:sz="8" w:space="0" w:color="auto"/>
-              <w:right w:val="nil"/>
-            </w:tcBorders>
             <w:shd w:val="clear" w:color="000000" w:fill="FFCC99"/>
             <w:noWrap/>
             <w:hideMark/>
@@ -132,12 +122,6 @@
         <w:tc>
           <w:tcPr>
             <w:tcW w:w="996" w:type="dxa"/>
-            <w:tcBorders>
-              <w:top w:val="nil"/>
-              <w:left w:val="nil"/>
-              <w:bottom w:val="single" w:sz="8" w:space="0" w:color="auto"/>
-              <w:right w:val="nil"/>
-            </w:tcBorders>
             <w:shd w:val="clear" w:color="000000" w:fill="FFCC99"/>
             <w:noWrap/>
             <w:hideMark/>
@@ -169,12 +153,6 @@
         <w:tc>
           <w:tcPr>
             <w:tcW w:w="996" w:type="dxa"/>
-            <w:tcBorders>
-              <w:top w:val="nil"/>
-              <w:left w:val="nil"/>
-              <w:bottom w:val="single" w:sz="8" w:space="0" w:color="auto"/>
-              <w:right w:val="nil"/>
-            </w:tcBorders>
             <w:shd w:val="clear" w:color="000000" w:fill="FFCC99"/>
             <w:noWrap/>
             <w:hideMark/>
@@ -206,12 +184,6 @@
         <w:tc>
           <w:tcPr>
             <w:tcW w:w="996" w:type="dxa"/>
-            <w:tcBorders>
-              <w:top w:val="nil"/>
-              <w:left w:val="nil"/>
-              <w:bottom w:val="single" w:sz="8" w:space="0" w:color="auto"/>
-              <w:right w:val="nil"/>
-            </w:tcBorders>
             <w:shd w:val="clear" w:color="000000" w:fill="FFCC99"/>
             <w:noWrap/>
             <w:hideMark/>
@@ -243,12 +215,6 @@
         <w:tc>
           <w:tcPr>
             <w:tcW w:w="4226" w:type="dxa"/>
-            <w:tcBorders>
-              <w:top w:val="nil"/>
-              <w:left w:val="nil"/>
-              <w:bottom w:val="single" w:sz="8" w:space="0" w:color="auto"/>
-              <w:right w:val="nil"/>
-            </w:tcBorders>
             <w:shd w:val="clear" w:color="000000" w:fill="FFCC99"/>
             <w:hideMark/>
           </w:tcPr>
@@ -283,12 +249,6 @@
         <w:tc>
           <w:tcPr>
             <w:tcW w:w="996" w:type="dxa"/>
-            <w:tcBorders>
-              <w:top w:val="nil"/>
-              <w:left w:val="nil"/>
-              <w:bottom w:val="nil"/>
-              <w:right w:val="nil"/>
-            </w:tcBorders>
             <w:shd w:val="clear" w:color="000000" w:fill="CCFFCC"/>
             <w:noWrap/>
             <w:vAlign w:val="center"/>
@@ -317,20 +277,15 @@
         <w:tc>
           <w:tcPr>
             <w:tcW w:w="4214" w:type="dxa"/>
-            <w:tcBorders>
-              <w:top w:val="nil"/>
-              <w:left w:val="nil"/>
-              <w:bottom w:val="nil"/>
-              <w:right w:val="nil"/>
-            </w:tcBorders>
-            <w:shd w:val="clear" w:color="000000" w:fill="CCFFCC"/>
-            <w:noWrap/>
-            <w:vAlign w:val="bottom"/>
-            <w:hideMark/>
-          </w:tcPr>
-          <w:p>
-            <w:pPr>
-              <w:spacing w:after="0" w:line="240" w:lineRule="auto"/>
+            <w:shd w:val="clear" w:color="000000" w:fill="CCFFCC"/>
+            <w:noWrap/>
+            <w:vAlign w:val="center"/>
+            <w:hideMark/>
+          </w:tcPr>
+          <w:p>
+            <w:pPr>
+              <w:spacing w:after="0" w:line="240" w:lineRule="auto"/>
+              <w:jc w:val="center"/>
               <w:rPr>
                 <w:rFonts w:ascii="Arial" w:eastAsia="Times New Roman" w:hAnsi="Arial" w:cs="Arial"/>
                 <w:sz w:val="20"/>
@@ -350,20 +305,15 @@
         <w:tc>
           <w:tcPr>
             <w:tcW w:w="1196" w:type="dxa"/>
-            <w:tcBorders>
-              <w:top w:val="nil"/>
-              <w:left w:val="nil"/>
-              <w:bottom w:val="nil"/>
-              <w:right w:val="nil"/>
-            </w:tcBorders>
-            <w:shd w:val="clear" w:color="000000" w:fill="CCFFCC"/>
-            <w:noWrap/>
-            <w:vAlign w:val="bottom"/>
-            <w:hideMark/>
-          </w:tcPr>
-          <w:p>
-            <w:pPr>
-              <w:spacing w:after="0" w:line="240" w:lineRule="auto"/>
+            <w:shd w:val="clear" w:color="000000" w:fill="CCFFCC"/>
+            <w:noWrap/>
+            <w:vAlign w:val="center"/>
+            <w:hideMark/>
+          </w:tcPr>
+          <w:p>
+            <w:pPr>
+              <w:spacing w:after="0" w:line="240" w:lineRule="auto"/>
+              <w:jc w:val="center"/>
               <w:rPr>
                 <w:rFonts w:ascii="Arial" w:eastAsia="Times New Roman" w:hAnsi="Arial" w:cs="Arial"/>
                 <w:sz w:val="20"/>
@@ -383,12 +333,6 @@
         <w:tc>
           <w:tcPr>
             <w:tcW w:w="996" w:type="dxa"/>
-            <w:tcBorders>
-              <w:top w:val="nil"/>
-              <w:left w:val="nil"/>
-              <w:bottom w:val="nil"/>
-              <w:right w:val="nil"/>
-            </w:tcBorders>
             <w:shd w:val="clear" w:color="000000" w:fill="CCFFCC"/>
             <w:noWrap/>
             <w:vAlign w:val="center"/>
@@ -417,12 +361,6 @@
         <w:tc>
           <w:tcPr>
             <w:tcW w:w="996" w:type="dxa"/>
-            <w:tcBorders>
-              <w:top w:val="nil"/>
-              <w:left w:val="nil"/>
-              <w:bottom w:val="nil"/>
-              <w:right w:val="nil"/>
-            </w:tcBorders>
             <w:shd w:val="clear" w:color="000000" w:fill="CCFFCC"/>
             <w:noWrap/>
             <w:vAlign w:val="center"/>
@@ -451,12 +389,6 @@
         <w:tc>
           <w:tcPr>
             <w:tcW w:w="996" w:type="dxa"/>
-            <w:tcBorders>
-              <w:top w:val="nil"/>
-              <w:left w:val="nil"/>
-              <w:bottom w:val="nil"/>
-              <w:right w:val="nil"/>
-            </w:tcBorders>
             <w:shd w:val="clear" w:color="000000" w:fill="CCFFCC"/>
             <w:noWrap/>
             <w:vAlign w:val="center"/>
@@ -485,19 +417,14 @@
         <w:tc>
           <w:tcPr>
             <w:tcW w:w="4226" w:type="dxa"/>
-            <w:tcBorders>
-              <w:top w:val="nil"/>
-              <w:left w:val="nil"/>
-              <w:bottom w:val="nil"/>
-              <w:right w:val="nil"/>
-            </w:tcBorders>
-            <w:shd w:val="clear" w:color="000000" w:fill="CCFFCC"/>
-            <w:vAlign w:val="bottom"/>
-            <w:hideMark/>
-          </w:tcPr>
-          <w:p>
-            <w:pPr>
-              <w:spacing w:after="0" w:line="240" w:lineRule="auto"/>
+            <w:shd w:val="clear" w:color="000000" w:fill="CCFFCC"/>
+            <w:vAlign w:val="center"/>
+            <w:hideMark/>
+          </w:tcPr>
+          <w:p>
+            <w:pPr>
+              <w:spacing w:after="0" w:line="240" w:lineRule="auto"/>
+              <w:jc w:val="center"/>
               <w:rPr>
                 <w:rFonts w:ascii="Arial" w:eastAsia="Times New Roman" w:hAnsi="Arial" w:cs="Arial"/>
                 <w:sz w:val="20"/>
@@ -522,12 +449,6 @@
         <w:tc>
           <w:tcPr>
             <w:tcW w:w="996" w:type="dxa"/>
-            <w:tcBorders>
-              <w:top w:val="nil"/>
-              <w:left w:val="nil"/>
-              <w:bottom w:val="nil"/>
-              <w:right w:val="nil"/>
-            </w:tcBorders>
             <w:shd w:val="clear" w:color="000000" w:fill="CCFFCC"/>
             <w:noWrap/>
             <w:vAlign w:val="center"/>
@@ -556,71 +477,43 @@
         <w:tc>
           <w:tcPr>
             <w:tcW w:w="4214" w:type="dxa"/>
-            <w:tcBorders>
-              <w:top w:val="nil"/>
-              <w:left w:val="nil"/>
-              <w:bottom w:val="nil"/>
-              <w:right w:val="nil"/>
-            </w:tcBorders>
-            <w:shd w:val="clear" w:color="000000" w:fill="CCFFCC"/>
-            <w:noWrap/>
-            <w:vAlign w:val="bottom"/>
-            <w:hideMark/>
-          </w:tcPr>
-          <w:p>
-            <w:pPr>
-              <w:spacing w:after="0" w:line="240" w:lineRule="auto"/>
-              <w:rPr>
-                <w:rFonts w:ascii="Arial" w:eastAsia="Times New Roman" w:hAnsi="Arial" w:cs="Arial"/>
-                <w:sz w:val="20"/>
-                <w:szCs w:val="20"/>
-              </w:rPr>
-            </w:pPr>
-            <w:r>
-              <w:rPr>
-                <w:rFonts w:ascii="Arial" w:eastAsia="Times New Roman" w:hAnsi="Arial" w:cs="Arial"/>
-                <w:sz w:val="20"/>
-                <w:szCs w:val="20"/>
-              </w:rPr>
-              <w:t xml:space="preserve">Initialize </w:t>
-            </w:r>
-            <w:proofErr w:type="spellStart"/>
-            <w:r>
-              <w:rPr>
-                <w:rFonts w:ascii="Arial" w:eastAsia="Times New Roman" w:hAnsi="Arial" w:cs="Arial"/>
-                <w:sz w:val="20"/>
-                <w:szCs w:val="20"/>
-              </w:rPr>
-              <w:t>MainActivy</w:t>
-            </w:r>
-            <w:proofErr w:type="spellEnd"/>
-            <w:r>
-              <w:rPr>
-                <w:rFonts w:ascii="Arial" w:eastAsia="Times New Roman" w:hAnsi="Arial" w:cs="Arial"/>
-                <w:sz w:val="20"/>
-                <w:szCs w:val="20"/>
-              </w:rPr>
-              <w:t>(Chat Activity)</w:t>
+            <w:shd w:val="clear" w:color="000000" w:fill="CCFFCC"/>
+            <w:noWrap/>
+            <w:vAlign w:val="center"/>
+            <w:hideMark/>
+          </w:tcPr>
+          <w:p>
+            <w:pPr>
+              <w:spacing w:after="0" w:line="240" w:lineRule="auto"/>
+              <w:jc w:val="center"/>
+              <w:rPr>
+                <w:rFonts w:ascii="Arial" w:eastAsia="Times New Roman" w:hAnsi="Arial" w:cs="Arial"/>
+                <w:sz w:val="20"/>
+                <w:szCs w:val="20"/>
+              </w:rPr>
+            </w:pPr>
+            <w:r>
+              <w:rPr>
+                <w:rFonts w:ascii="Arial" w:eastAsia="Times New Roman" w:hAnsi="Arial" w:cs="Arial"/>
+                <w:sz w:val="20"/>
+                <w:szCs w:val="20"/>
+              </w:rPr>
+              <w:t>Initialize MainActivy(Chat Activity)</w:t>
             </w:r>
           </w:p>
         </w:tc>
         <w:tc>
           <w:tcPr>
             <w:tcW w:w="1196" w:type="dxa"/>
-            <w:tcBorders>
-              <w:top w:val="nil"/>
-              <w:left w:val="nil"/>
-              <w:bottom w:val="nil"/>
-              <w:right w:val="nil"/>
-            </w:tcBorders>
-            <w:shd w:val="clear" w:color="000000" w:fill="CCFFCC"/>
-            <w:noWrap/>
-            <w:vAlign w:val="bottom"/>
-            <w:hideMark/>
-          </w:tcPr>
-          <w:p>
-            <w:pPr>
-              <w:spacing w:after="0" w:line="240" w:lineRule="auto"/>
+            <w:shd w:val="clear" w:color="000000" w:fill="CCFFCC"/>
+            <w:noWrap/>
+            <w:vAlign w:val="center"/>
+            <w:hideMark/>
+          </w:tcPr>
+          <w:p>
+            <w:pPr>
+              <w:spacing w:after="0" w:line="240" w:lineRule="auto"/>
+              <w:jc w:val="center"/>
               <w:rPr>
                 <w:rFonts w:ascii="Arial" w:eastAsia="Times New Roman" w:hAnsi="Arial" w:cs="Arial"/>
                 <w:sz w:val="20"/>
@@ -640,12 +533,6 @@
         <w:tc>
           <w:tcPr>
             <w:tcW w:w="996" w:type="dxa"/>
-            <w:tcBorders>
-              <w:top w:val="nil"/>
-              <w:left w:val="nil"/>
-              <w:bottom w:val="nil"/>
-              <w:right w:val="nil"/>
-            </w:tcBorders>
             <w:shd w:val="clear" w:color="000000" w:fill="CCFFCC"/>
             <w:noWrap/>
             <w:vAlign w:val="center"/>
@@ -674,12 +561,6 @@
         <w:tc>
           <w:tcPr>
             <w:tcW w:w="996" w:type="dxa"/>
-            <w:tcBorders>
-              <w:top w:val="nil"/>
-              <w:left w:val="nil"/>
-              <w:bottom w:val="nil"/>
-              <w:right w:val="nil"/>
-            </w:tcBorders>
             <w:shd w:val="clear" w:color="000000" w:fill="CCFFCC"/>
             <w:noWrap/>
             <w:vAlign w:val="center"/>
@@ -708,12 +589,6 @@
         <w:tc>
           <w:tcPr>
             <w:tcW w:w="996" w:type="dxa"/>
-            <w:tcBorders>
-              <w:top w:val="nil"/>
-              <w:left w:val="nil"/>
-              <w:bottom w:val="nil"/>
-              <w:right w:val="nil"/>
-            </w:tcBorders>
             <w:shd w:val="clear" w:color="000000" w:fill="CCFFCC"/>
             <w:noWrap/>
             <w:vAlign w:val="center"/>
@@ -742,19 +617,14 @@
         <w:tc>
           <w:tcPr>
             <w:tcW w:w="4226" w:type="dxa"/>
-            <w:tcBorders>
-              <w:top w:val="nil"/>
-              <w:left w:val="nil"/>
-              <w:bottom w:val="nil"/>
-              <w:right w:val="nil"/>
-            </w:tcBorders>
-            <w:shd w:val="clear" w:color="000000" w:fill="CCFFCC"/>
-            <w:vAlign w:val="bottom"/>
-            <w:hideMark/>
-          </w:tcPr>
-          <w:p>
-            <w:pPr>
-              <w:spacing w:after="0" w:line="240" w:lineRule="auto"/>
+            <w:shd w:val="clear" w:color="000000" w:fill="CCFFCC"/>
+            <w:vAlign w:val="center"/>
+            <w:hideMark/>
+          </w:tcPr>
+          <w:p>
+            <w:pPr>
+              <w:spacing w:after="0" w:line="240" w:lineRule="auto"/>
+              <w:jc w:val="center"/>
               <w:rPr>
                 <w:rFonts w:ascii="Arial" w:eastAsia="Times New Roman" w:hAnsi="Arial" w:cs="Arial"/>
                 <w:sz w:val="20"/>
@@ -779,28 +649,21 @@
         <w:tc>
           <w:tcPr>
             <w:tcW w:w="996" w:type="dxa"/>
-            <w:tcBorders>
-              <w:top w:val="nil"/>
-              <w:left w:val="nil"/>
-              <w:bottom w:val="nil"/>
-              <w:right w:val="nil"/>
-            </w:tcBorders>
-            <w:shd w:val="clear" w:color="000000" w:fill="CCFFCC"/>
-            <w:noWrap/>
-            <w:vAlign w:val="center"/>
-            <w:hideMark/>
-          </w:tcPr>
-          <w:p>
-            <w:pPr>
-              <w:spacing w:after="0" w:line="240" w:lineRule="auto"/>
-              <w:jc w:val="center"/>
-              <w:rPr>
-                <w:rFonts w:ascii="Arial" w:eastAsia="Times New Roman" w:hAnsi="Arial" w:cs="Arial"/>
-                <w:sz w:val="20"/>
-                <w:szCs w:val="20"/>
-              </w:rPr>
-            </w:pPr>
-            <w:bookmarkStart w:id="0" w:name="_GoBack"/>
+            <w:shd w:val="clear" w:color="000000" w:fill="CCFFCC"/>
+            <w:noWrap/>
+            <w:vAlign w:val="center"/>
+            <w:hideMark/>
+          </w:tcPr>
+          <w:p>
+            <w:pPr>
+              <w:spacing w:after="0" w:line="240" w:lineRule="auto"/>
+              <w:jc w:val="center"/>
+              <w:rPr>
+                <w:rFonts w:ascii="Arial" w:eastAsia="Times New Roman" w:hAnsi="Arial" w:cs="Arial"/>
+                <w:sz w:val="20"/>
+                <w:szCs w:val="20"/>
+              </w:rPr>
+            </w:pPr>
             <w:r>
               <w:rPr>
                 <w:rFonts w:ascii="Arial" w:eastAsia="Times New Roman" w:hAnsi="Arial" w:cs="Arial"/>
@@ -809,26 +672,20 @@
               </w:rPr>
               <w:t>3</w:t>
             </w:r>
-            <w:bookmarkEnd w:id="0"/>
           </w:p>
         </w:tc>
         <w:tc>
           <w:tcPr>
             <w:tcW w:w="4214" w:type="dxa"/>
-            <w:tcBorders>
-              <w:top w:val="nil"/>
-              <w:left w:val="nil"/>
-              <w:bottom w:val="nil"/>
-              <w:right w:val="nil"/>
-            </w:tcBorders>
-            <w:shd w:val="clear" w:color="000000" w:fill="CCFFCC"/>
-            <w:noWrap/>
-            <w:vAlign w:val="bottom"/>
-            <w:hideMark/>
-          </w:tcPr>
-          <w:p>
-            <w:pPr>
-              <w:spacing w:after="0" w:line="240" w:lineRule="auto"/>
+            <w:shd w:val="clear" w:color="000000" w:fill="CCFFCC"/>
+            <w:noWrap/>
+            <w:vAlign w:val="center"/>
+            <w:hideMark/>
+          </w:tcPr>
+          <w:p>
+            <w:pPr>
+              <w:spacing w:after="0" w:line="240" w:lineRule="auto"/>
+              <w:jc w:val="center"/>
               <w:rPr>
                 <w:rFonts w:ascii="Arial" w:eastAsia="Times New Roman" w:hAnsi="Arial" w:cs="Arial"/>
                 <w:sz w:val="20"/>
@@ -848,20 +705,15 @@
         <w:tc>
           <w:tcPr>
             <w:tcW w:w="1196" w:type="dxa"/>
-            <w:tcBorders>
-              <w:top w:val="nil"/>
-              <w:left w:val="nil"/>
-              <w:bottom w:val="nil"/>
-              <w:right w:val="nil"/>
-            </w:tcBorders>
-            <w:shd w:val="clear" w:color="000000" w:fill="CCFFCC"/>
-            <w:noWrap/>
-            <w:vAlign w:val="bottom"/>
-            <w:hideMark/>
-          </w:tcPr>
-          <w:p>
-            <w:pPr>
-              <w:spacing w:after="0" w:line="240" w:lineRule="auto"/>
+            <w:shd w:val="clear" w:color="000000" w:fill="CCFFCC"/>
+            <w:noWrap/>
+            <w:vAlign w:val="center"/>
+            <w:hideMark/>
+          </w:tcPr>
+          <w:p>
+            <w:pPr>
+              <w:spacing w:after="0" w:line="240" w:lineRule="auto"/>
+              <w:jc w:val="center"/>
               <w:rPr>
                 <w:rFonts w:ascii="Arial" w:eastAsia="Times New Roman" w:hAnsi="Arial" w:cs="Arial"/>
                 <w:sz w:val="20"/>
@@ -881,12 +733,6 @@
         <w:tc>
           <w:tcPr>
             <w:tcW w:w="996" w:type="dxa"/>
-            <w:tcBorders>
-              <w:top w:val="nil"/>
-              <w:left w:val="nil"/>
-              <w:bottom w:val="nil"/>
-              <w:right w:val="nil"/>
-            </w:tcBorders>
             <w:shd w:val="clear" w:color="000000" w:fill="CCFFCC"/>
             <w:noWrap/>
             <w:vAlign w:val="center"/>
@@ -915,12 +761,6 @@
         <w:tc>
           <w:tcPr>
             <w:tcW w:w="996" w:type="dxa"/>
-            <w:tcBorders>
-              <w:top w:val="nil"/>
-              <w:left w:val="nil"/>
-              <w:bottom w:val="nil"/>
-              <w:right w:val="nil"/>
-            </w:tcBorders>
             <w:shd w:val="clear" w:color="000000" w:fill="CCFFCC"/>
             <w:noWrap/>
             <w:vAlign w:val="center"/>
@@ -949,12 +789,6 @@
         <w:tc>
           <w:tcPr>
             <w:tcW w:w="996" w:type="dxa"/>
-            <w:tcBorders>
-              <w:top w:val="nil"/>
-              <w:left w:val="nil"/>
-              <w:bottom w:val="nil"/>
-              <w:right w:val="nil"/>
-            </w:tcBorders>
             <w:shd w:val="clear" w:color="000000" w:fill="CCFFCC"/>
             <w:noWrap/>
             <w:vAlign w:val="center"/>
@@ -983,19 +817,14 @@
         <w:tc>
           <w:tcPr>
             <w:tcW w:w="4226" w:type="dxa"/>
-            <w:tcBorders>
-              <w:top w:val="nil"/>
-              <w:left w:val="nil"/>
-              <w:bottom w:val="nil"/>
-              <w:right w:val="nil"/>
-            </w:tcBorders>
-            <w:shd w:val="clear" w:color="000000" w:fill="CCFFCC"/>
-            <w:vAlign w:val="bottom"/>
-            <w:hideMark/>
-          </w:tcPr>
-          <w:p>
-            <w:pPr>
-              <w:spacing w:after="0" w:line="240" w:lineRule="auto"/>
+            <w:shd w:val="clear" w:color="000000" w:fill="CCFFCC"/>
+            <w:vAlign w:val="center"/>
+            <w:hideMark/>
+          </w:tcPr>
+          <w:p>
+            <w:pPr>
+              <w:spacing w:after="0" w:line="240" w:lineRule="auto"/>
+              <w:jc w:val="center"/>
               <w:rPr>
                 <w:rFonts w:ascii="Arial" w:eastAsia="Times New Roman" w:hAnsi="Arial" w:cs="Arial"/>
                 <w:sz w:val="20"/>
@@ -1020,12 +849,6 @@
         <w:tc>
           <w:tcPr>
             <w:tcW w:w="996" w:type="dxa"/>
-            <w:tcBorders>
-              <w:top w:val="nil"/>
-              <w:left w:val="nil"/>
-              <w:bottom w:val="nil"/>
-              <w:right w:val="nil"/>
-            </w:tcBorders>
             <w:shd w:val="clear" w:color="000000" w:fill="CCFFCC"/>
             <w:noWrap/>
             <w:vAlign w:val="center"/>
@@ -1054,20 +877,15 @@
         <w:tc>
           <w:tcPr>
             <w:tcW w:w="4214" w:type="dxa"/>
-            <w:tcBorders>
-              <w:top w:val="nil"/>
-              <w:left w:val="nil"/>
-              <w:bottom w:val="nil"/>
-              <w:right w:val="nil"/>
-            </w:tcBorders>
-            <w:shd w:val="clear" w:color="000000" w:fill="CCFFCC"/>
-            <w:noWrap/>
-            <w:vAlign w:val="bottom"/>
-            <w:hideMark/>
-          </w:tcPr>
-          <w:p>
-            <w:pPr>
-              <w:spacing w:after="0" w:line="240" w:lineRule="auto"/>
+            <w:shd w:val="clear" w:color="000000" w:fill="CCFFCC"/>
+            <w:noWrap/>
+            <w:vAlign w:val="center"/>
+            <w:hideMark/>
+          </w:tcPr>
+          <w:p>
+            <w:pPr>
+              <w:spacing w:after="0" w:line="240" w:lineRule="auto"/>
+              <w:jc w:val="center"/>
               <w:rPr>
                 <w:rFonts w:ascii="Arial" w:eastAsia="Times New Roman" w:hAnsi="Arial" w:cs="Arial"/>
                 <w:sz w:val="20"/>
@@ -1087,20 +905,15 @@
         <w:tc>
           <w:tcPr>
             <w:tcW w:w="1196" w:type="dxa"/>
-            <w:tcBorders>
-              <w:top w:val="nil"/>
-              <w:left w:val="nil"/>
-              <w:bottom w:val="nil"/>
-              <w:right w:val="nil"/>
-            </w:tcBorders>
-            <w:shd w:val="clear" w:color="000000" w:fill="CCFFCC"/>
-            <w:noWrap/>
-            <w:vAlign w:val="bottom"/>
-            <w:hideMark/>
-          </w:tcPr>
-          <w:p>
-            <w:pPr>
-              <w:spacing w:after="0" w:line="240" w:lineRule="auto"/>
+            <w:shd w:val="clear" w:color="000000" w:fill="CCFFCC"/>
+            <w:noWrap/>
+            <w:vAlign w:val="center"/>
+            <w:hideMark/>
+          </w:tcPr>
+          <w:p>
+            <w:pPr>
+              <w:spacing w:after="0" w:line="240" w:lineRule="auto"/>
+              <w:jc w:val="center"/>
               <w:rPr>
                 <w:rFonts w:ascii="Arial" w:eastAsia="Times New Roman" w:hAnsi="Arial" w:cs="Arial"/>
                 <w:sz w:val="20"/>
@@ -1120,12 +933,6 @@
         <w:tc>
           <w:tcPr>
             <w:tcW w:w="996" w:type="dxa"/>
-            <w:tcBorders>
-              <w:top w:val="nil"/>
-              <w:left w:val="nil"/>
-              <w:bottom w:val="nil"/>
-              <w:right w:val="nil"/>
-            </w:tcBorders>
             <w:shd w:val="clear" w:color="000000" w:fill="CCFFCC"/>
             <w:noWrap/>
             <w:vAlign w:val="center"/>
@@ -1154,12 +961,6 @@
         <w:tc>
           <w:tcPr>
             <w:tcW w:w="996" w:type="dxa"/>
-            <w:tcBorders>
-              <w:top w:val="nil"/>
-              <w:left w:val="nil"/>
-              <w:bottom w:val="nil"/>
-              <w:right w:val="nil"/>
-            </w:tcBorders>
             <w:shd w:val="clear" w:color="000000" w:fill="CCFFCC"/>
             <w:noWrap/>
             <w:vAlign w:val="center"/>
@@ -1188,12 +989,6 @@
         <w:tc>
           <w:tcPr>
             <w:tcW w:w="996" w:type="dxa"/>
-            <w:tcBorders>
-              <w:top w:val="nil"/>
-              <w:left w:val="nil"/>
-              <w:bottom w:val="nil"/>
-              <w:right w:val="nil"/>
-            </w:tcBorders>
             <w:shd w:val="clear" w:color="000000" w:fill="CCFFCC"/>
             <w:noWrap/>
             <w:vAlign w:val="center"/>
@@ -1222,68 +1017,27 @@
         <w:tc>
           <w:tcPr>
             <w:tcW w:w="4226" w:type="dxa"/>
-            <w:tcBorders>
-              <w:top w:val="nil"/>
-              <w:left w:val="nil"/>
-              <w:bottom w:val="nil"/>
-              <w:right w:val="nil"/>
-            </w:tcBorders>
-            <w:shd w:val="clear" w:color="000000" w:fill="CCFFCC"/>
-            <w:vAlign w:val="bottom"/>
-            <w:hideMark/>
-          </w:tcPr>
-          <w:p>
-            <w:pPr>
-              <w:spacing w:after="0" w:line="240" w:lineRule="auto"/>
-              <w:rPr>
-                <w:rFonts w:ascii="Arial" w:eastAsia="Times New Roman" w:hAnsi="Arial" w:cs="Arial"/>
-                <w:sz w:val="20"/>
-                <w:szCs w:val="20"/>
-              </w:rPr>
-            </w:pPr>
-            <w:r>
-              <w:rPr>
-                <w:rFonts w:ascii="Arial" w:eastAsia="Times New Roman" w:hAnsi="Arial" w:cs="Arial"/>
-                <w:sz w:val="20"/>
-                <w:szCs w:val="20"/>
-              </w:rPr>
-              <w:t xml:space="preserve">Use </w:t>
-            </w:r>
-            <w:proofErr w:type="spellStart"/>
-            <w:r>
-              <w:rPr>
-                <w:rFonts w:ascii="Arial" w:eastAsia="Times New Roman" w:hAnsi="Arial" w:cs="Arial"/>
-                <w:sz w:val="20"/>
-                <w:szCs w:val="20"/>
-              </w:rPr>
-              <w:t>php</w:t>
-            </w:r>
-            <w:proofErr w:type="spellEnd"/>
-            <w:r>
-              <w:rPr>
-                <w:rFonts w:ascii="Arial" w:eastAsia="Times New Roman" w:hAnsi="Arial" w:cs="Arial"/>
-                <w:sz w:val="20"/>
-                <w:szCs w:val="20"/>
-              </w:rPr>
-              <w:t xml:space="preserve"> and </w:t>
-            </w:r>
-            <w:proofErr w:type="spellStart"/>
-            <w:r>
-              <w:rPr>
-                <w:rFonts w:ascii="Arial" w:eastAsia="Times New Roman" w:hAnsi="Arial" w:cs="Arial"/>
-                <w:sz w:val="20"/>
-                <w:szCs w:val="20"/>
-              </w:rPr>
-              <w:t>mysql</w:t>
-            </w:r>
-            <w:proofErr w:type="spellEnd"/>
-            <w:r>
-              <w:rPr>
-                <w:rFonts w:ascii="Arial" w:eastAsia="Times New Roman" w:hAnsi="Arial" w:cs="Arial"/>
-                <w:sz w:val="20"/>
-                <w:szCs w:val="20"/>
-              </w:rPr>
-              <w:t xml:space="preserve"> to create data servers for housing the data that will be stored through the application</w:t>
+            <w:shd w:val="clear" w:color="000000" w:fill="CCFFCC"/>
+            <w:vAlign w:val="center"/>
+            <w:hideMark/>
+          </w:tcPr>
+          <w:p>
+            <w:pPr>
+              <w:spacing w:after="0" w:line="240" w:lineRule="auto"/>
+              <w:jc w:val="center"/>
+              <w:rPr>
+                <w:rFonts w:ascii="Arial" w:eastAsia="Times New Roman" w:hAnsi="Arial" w:cs="Arial"/>
+                <w:sz w:val="20"/>
+                <w:szCs w:val="20"/>
+              </w:rPr>
+            </w:pPr>
+            <w:r>
+              <w:rPr>
+                <w:rFonts w:ascii="Arial" w:eastAsia="Times New Roman" w:hAnsi="Arial" w:cs="Arial"/>
+                <w:sz w:val="20"/>
+                <w:szCs w:val="20"/>
+              </w:rPr>
+              <w:t>Use php and mysql to create data servers for housing the data that will be stored through the application</w:t>
             </w:r>
           </w:p>
         </w:tc>
@@ -1295,12 +1049,6 @@
         <w:tc>
           <w:tcPr>
             <w:tcW w:w="996" w:type="dxa"/>
-            <w:tcBorders>
-              <w:top w:val="nil"/>
-              <w:left w:val="nil"/>
-              <w:bottom w:val="nil"/>
-              <w:right w:val="nil"/>
-            </w:tcBorders>
             <w:shd w:val="clear" w:color="000000" w:fill="CCFFCC"/>
             <w:noWrap/>
             <w:vAlign w:val="center"/>
@@ -1329,20 +1077,15 @@
         <w:tc>
           <w:tcPr>
             <w:tcW w:w="4214" w:type="dxa"/>
-            <w:tcBorders>
-              <w:top w:val="nil"/>
-              <w:left w:val="nil"/>
-              <w:bottom w:val="nil"/>
-              <w:right w:val="nil"/>
-            </w:tcBorders>
-            <w:shd w:val="clear" w:color="000000" w:fill="CCFFCC"/>
-            <w:noWrap/>
-            <w:vAlign w:val="bottom"/>
-            <w:hideMark/>
-          </w:tcPr>
-          <w:p>
-            <w:pPr>
-              <w:spacing w:after="0" w:line="240" w:lineRule="auto"/>
+            <w:shd w:val="clear" w:color="000000" w:fill="CCFFCC"/>
+            <w:noWrap/>
+            <w:vAlign w:val="center"/>
+            <w:hideMark/>
+          </w:tcPr>
+          <w:p>
+            <w:pPr>
+              <w:spacing w:after="0" w:line="240" w:lineRule="auto"/>
+              <w:jc w:val="center"/>
               <w:rPr>
                 <w:rFonts w:ascii="Arial" w:eastAsia="Times New Roman" w:hAnsi="Arial" w:cs="Arial"/>
                 <w:sz w:val="20"/>
@@ -1362,20 +1105,15 @@
         <w:tc>
           <w:tcPr>
             <w:tcW w:w="1196" w:type="dxa"/>
-            <w:tcBorders>
-              <w:top w:val="nil"/>
-              <w:left w:val="nil"/>
-              <w:bottom w:val="nil"/>
-              <w:right w:val="nil"/>
-            </w:tcBorders>
-            <w:shd w:val="clear" w:color="000000" w:fill="CCFFCC"/>
-            <w:noWrap/>
-            <w:vAlign w:val="bottom"/>
-            <w:hideMark/>
-          </w:tcPr>
-          <w:p>
-            <w:pPr>
-              <w:spacing w:after="0" w:line="240" w:lineRule="auto"/>
+            <w:shd w:val="clear" w:color="000000" w:fill="CCFFCC"/>
+            <w:noWrap/>
+            <w:vAlign w:val="center"/>
+            <w:hideMark/>
+          </w:tcPr>
+          <w:p>
+            <w:pPr>
+              <w:spacing w:after="0" w:line="240" w:lineRule="auto"/>
+              <w:jc w:val="center"/>
               <w:rPr>
                 <w:rFonts w:ascii="Arial" w:eastAsia="Times New Roman" w:hAnsi="Arial" w:cs="Arial"/>
                 <w:sz w:val="20"/>
@@ -1395,12 +1133,6 @@
         <w:tc>
           <w:tcPr>
             <w:tcW w:w="996" w:type="dxa"/>
-            <w:tcBorders>
-              <w:top w:val="nil"/>
-              <w:left w:val="nil"/>
-              <w:bottom w:val="nil"/>
-              <w:right w:val="nil"/>
-            </w:tcBorders>
             <w:shd w:val="clear" w:color="000000" w:fill="CCFFCC"/>
             <w:noWrap/>
             <w:vAlign w:val="center"/>
@@ -1429,12 +1161,6 @@
         <w:tc>
           <w:tcPr>
             <w:tcW w:w="996" w:type="dxa"/>
-            <w:tcBorders>
-              <w:top w:val="nil"/>
-              <w:left w:val="nil"/>
-              <w:bottom w:val="nil"/>
-              <w:right w:val="nil"/>
-            </w:tcBorders>
             <w:shd w:val="clear" w:color="000000" w:fill="CCFFCC"/>
             <w:noWrap/>
             <w:vAlign w:val="center"/>
@@ -1463,12 +1189,6 @@
         <w:tc>
           <w:tcPr>
             <w:tcW w:w="996" w:type="dxa"/>
-            <w:tcBorders>
-              <w:top w:val="nil"/>
-              <w:left w:val="nil"/>
-              <w:bottom w:val="nil"/>
-              <w:right w:val="nil"/>
-            </w:tcBorders>
             <w:shd w:val="clear" w:color="000000" w:fill="CCFFCC"/>
             <w:noWrap/>
             <w:vAlign w:val="center"/>
@@ -1497,32 +1217,37 @@
         <w:tc>
           <w:tcPr>
             <w:tcW w:w="4226" w:type="dxa"/>
-            <w:tcBorders>
-              <w:top w:val="nil"/>
-              <w:left w:val="nil"/>
-              <w:bottom w:val="nil"/>
-              <w:right w:val="nil"/>
-            </w:tcBorders>
-            <w:shd w:val="clear" w:color="000000" w:fill="CCFFCC"/>
-            <w:vAlign w:val="bottom"/>
-            <w:hideMark/>
-          </w:tcPr>
-          <w:p>
-            <w:pPr>
-              <w:spacing w:after="0" w:line="240" w:lineRule="auto"/>
-              <w:rPr>
-                <w:rFonts w:ascii="Arial" w:eastAsia="Times New Roman" w:hAnsi="Arial" w:cs="Arial"/>
-                <w:sz w:val="20"/>
-                <w:szCs w:val="20"/>
-              </w:rPr>
-            </w:pPr>
-            <w:r>
-              <w:rPr>
-                <w:rFonts w:ascii="Arial" w:eastAsia="Times New Roman" w:hAnsi="Arial" w:cs="Arial"/>
-                <w:sz w:val="20"/>
-                <w:szCs w:val="20"/>
-              </w:rPr>
-              <w:t xml:space="preserve">Class to send messages to the database </w:t>
+            <w:shd w:val="clear" w:color="000000" w:fill="CCFFCC"/>
+            <w:vAlign w:val="center"/>
+            <w:hideMark/>
+          </w:tcPr>
+          <w:p>
+            <w:pPr>
+              <w:spacing w:after="0" w:line="240" w:lineRule="auto"/>
+              <w:jc w:val="center"/>
+              <w:rPr>
+                <w:rFonts w:ascii="Arial" w:eastAsia="Times New Roman" w:hAnsi="Arial" w:cs="Arial"/>
+                <w:sz w:val="20"/>
+                <w:szCs w:val="20"/>
+              </w:rPr>
+            </w:pPr>
+            <w:r>
+              <w:rPr>
+                <w:rFonts w:ascii="Arial" w:eastAsia="Times New Roman" w:hAnsi="Arial" w:cs="Arial"/>
+                <w:sz w:val="20"/>
+                <w:szCs w:val="20"/>
+              </w:rPr>
+              <w:t>Class to send messages to the data</w:t>
+            </w:r>
+            <w:bookmarkStart w:id="0" w:name="_GoBack"/>
+            <w:bookmarkEnd w:id="0"/>
+            <w:r>
+              <w:rPr>
+                <w:rFonts w:ascii="Arial" w:eastAsia="Times New Roman" w:hAnsi="Arial" w:cs="Arial"/>
+                <w:sz w:val="20"/>
+                <w:szCs w:val="20"/>
+              </w:rPr>
+              <w:t xml:space="preserve">base </w:t>
             </w:r>
           </w:p>
         </w:tc>
@@ -1534,12 +1259,6 @@
         <w:tc>
           <w:tcPr>
             <w:tcW w:w="996" w:type="dxa"/>
-            <w:tcBorders>
-              <w:top w:val="nil"/>
-              <w:left w:val="nil"/>
-              <w:bottom w:val="nil"/>
-              <w:right w:val="nil"/>
-            </w:tcBorders>
             <w:shd w:val="clear" w:color="000000" w:fill="CCFFCC"/>
             <w:noWrap/>
             <w:vAlign w:val="center"/>
@@ -1568,20 +1287,15 @@
         <w:tc>
           <w:tcPr>
             <w:tcW w:w="4214" w:type="dxa"/>
-            <w:tcBorders>
-              <w:top w:val="nil"/>
-              <w:left w:val="nil"/>
-              <w:bottom w:val="nil"/>
-              <w:right w:val="nil"/>
-            </w:tcBorders>
-            <w:shd w:val="clear" w:color="000000" w:fill="CCFFCC"/>
-            <w:noWrap/>
-            <w:vAlign w:val="bottom"/>
-            <w:hideMark/>
-          </w:tcPr>
-          <w:p>
-            <w:pPr>
-              <w:spacing w:after="0" w:line="240" w:lineRule="auto"/>
+            <w:shd w:val="clear" w:color="000000" w:fill="CCFFCC"/>
+            <w:noWrap/>
+            <w:vAlign w:val="center"/>
+            <w:hideMark/>
+          </w:tcPr>
+          <w:p>
+            <w:pPr>
+              <w:spacing w:after="0" w:line="240" w:lineRule="auto"/>
+              <w:jc w:val="center"/>
               <w:rPr>
                 <w:rFonts w:ascii="Arial" w:eastAsia="Times New Roman" w:hAnsi="Arial" w:cs="Arial"/>
                 <w:sz w:val="20"/>
@@ -1601,20 +1315,15 @@
         <w:tc>
           <w:tcPr>
             <w:tcW w:w="1196" w:type="dxa"/>
-            <w:tcBorders>
-              <w:top w:val="nil"/>
-              <w:left w:val="nil"/>
-              <w:bottom w:val="nil"/>
-              <w:right w:val="nil"/>
-            </w:tcBorders>
-            <w:shd w:val="clear" w:color="000000" w:fill="CCFFCC"/>
-            <w:noWrap/>
-            <w:vAlign w:val="bottom"/>
-            <w:hideMark/>
-          </w:tcPr>
-          <w:p>
-            <w:pPr>
-              <w:spacing w:after="0" w:line="240" w:lineRule="auto"/>
+            <w:shd w:val="clear" w:color="000000" w:fill="CCFFCC"/>
+            <w:noWrap/>
+            <w:vAlign w:val="center"/>
+            <w:hideMark/>
+          </w:tcPr>
+          <w:p>
+            <w:pPr>
+              <w:spacing w:after="0" w:line="240" w:lineRule="auto"/>
+              <w:jc w:val="center"/>
               <w:rPr>
                 <w:rFonts w:ascii="Arial" w:eastAsia="Times New Roman" w:hAnsi="Arial" w:cs="Arial"/>
                 <w:sz w:val="20"/>
@@ -1634,12 +1343,6 @@
         <w:tc>
           <w:tcPr>
             <w:tcW w:w="996" w:type="dxa"/>
-            <w:tcBorders>
-              <w:top w:val="nil"/>
-              <w:left w:val="nil"/>
-              <w:bottom w:val="nil"/>
-              <w:right w:val="nil"/>
-            </w:tcBorders>
             <w:shd w:val="clear" w:color="000000" w:fill="CCFFCC"/>
             <w:noWrap/>
             <w:vAlign w:val="center"/>
@@ -1668,12 +1371,6 @@
         <w:tc>
           <w:tcPr>
             <w:tcW w:w="996" w:type="dxa"/>
-            <w:tcBorders>
-              <w:top w:val="nil"/>
-              <w:left w:val="nil"/>
-              <w:bottom w:val="nil"/>
-              <w:right w:val="nil"/>
-            </w:tcBorders>
             <w:shd w:val="clear" w:color="000000" w:fill="CCFFCC"/>
             <w:noWrap/>
             <w:vAlign w:val="center"/>
@@ -1702,12 +1399,6 @@
         <w:tc>
           <w:tcPr>
             <w:tcW w:w="996" w:type="dxa"/>
-            <w:tcBorders>
-              <w:top w:val="nil"/>
-              <w:left w:val="nil"/>
-              <w:bottom w:val="nil"/>
-              <w:right w:val="nil"/>
-            </w:tcBorders>
             <w:shd w:val="clear" w:color="000000" w:fill="CCFFCC"/>
             <w:noWrap/>
             <w:vAlign w:val="center"/>
@@ -1736,50 +1427,27 @@
         <w:tc>
           <w:tcPr>
             <w:tcW w:w="4226" w:type="dxa"/>
-            <w:tcBorders>
-              <w:top w:val="nil"/>
-              <w:left w:val="nil"/>
-              <w:bottom w:val="nil"/>
-              <w:right w:val="nil"/>
-            </w:tcBorders>
-            <w:shd w:val="clear" w:color="000000" w:fill="CCFFCC"/>
-            <w:vAlign w:val="bottom"/>
-            <w:hideMark/>
-          </w:tcPr>
-          <w:p>
-            <w:pPr>
-              <w:spacing w:after="0" w:line="240" w:lineRule="auto"/>
-              <w:rPr>
-                <w:rFonts w:ascii="Arial" w:eastAsia="Times New Roman" w:hAnsi="Arial" w:cs="Arial"/>
-                <w:sz w:val="20"/>
-                <w:szCs w:val="20"/>
-              </w:rPr>
-            </w:pPr>
-            <w:r>
-              <w:rPr>
-                <w:rFonts w:ascii="Arial" w:eastAsia="Times New Roman" w:hAnsi="Arial" w:cs="Arial"/>
-                <w:sz w:val="20"/>
-                <w:szCs w:val="20"/>
-              </w:rPr>
-              <w:t xml:space="preserve">Class to </w:t>
-            </w:r>
-            <w:proofErr w:type="spellStart"/>
-            <w:r>
-              <w:rPr>
-                <w:rFonts w:ascii="Arial" w:eastAsia="Times New Roman" w:hAnsi="Arial" w:cs="Arial"/>
-                <w:sz w:val="20"/>
-                <w:szCs w:val="20"/>
-              </w:rPr>
-              <w:t>retreive</w:t>
-            </w:r>
-            <w:proofErr w:type="spellEnd"/>
-            <w:r>
-              <w:rPr>
-                <w:rFonts w:ascii="Arial" w:eastAsia="Times New Roman" w:hAnsi="Arial" w:cs="Arial"/>
-                <w:sz w:val="20"/>
-                <w:szCs w:val="20"/>
-              </w:rPr>
-              <w:t xml:space="preserve"> texting thread from database </w:t>
+            <w:shd w:val="clear" w:color="000000" w:fill="CCFFCC"/>
+            <w:vAlign w:val="center"/>
+            <w:hideMark/>
+          </w:tcPr>
+          <w:p>
+            <w:pPr>
+              <w:spacing w:after="0" w:line="240" w:lineRule="auto"/>
+              <w:jc w:val="center"/>
+              <w:rPr>
+                <w:rFonts w:ascii="Arial" w:eastAsia="Times New Roman" w:hAnsi="Arial" w:cs="Arial"/>
+                <w:sz w:val="20"/>
+                <w:szCs w:val="20"/>
+              </w:rPr>
+            </w:pPr>
+            <w:r>
+              <w:rPr>
+                <w:rFonts w:ascii="Arial" w:eastAsia="Times New Roman" w:hAnsi="Arial" w:cs="Arial"/>
+                <w:sz w:val="20"/>
+                <w:szCs w:val="20"/>
+              </w:rPr>
+              <w:t xml:space="preserve">Class to retreive texting thread from database </w:t>
             </w:r>
           </w:p>
         </w:tc>
@@ -1791,12 +1459,6 @@
         <w:tc>
           <w:tcPr>
             <w:tcW w:w="996" w:type="dxa"/>
-            <w:tcBorders>
-              <w:top w:val="nil"/>
-              <w:left w:val="nil"/>
-              <w:bottom w:val="nil"/>
-              <w:right w:val="nil"/>
-            </w:tcBorders>
             <w:shd w:val="clear" w:color="000000" w:fill="CCFFCC"/>
             <w:noWrap/>
             <w:vAlign w:val="center"/>
@@ -1825,20 +1487,15 @@
         <w:tc>
           <w:tcPr>
             <w:tcW w:w="4214" w:type="dxa"/>
-            <w:tcBorders>
-              <w:top w:val="nil"/>
-              <w:left w:val="nil"/>
-              <w:bottom w:val="nil"/>
-              <w:right w:val="nil"/>
-            </w:tcBorders>
-            <w:shd w:val="clear" w:color="000000" w:fill="CCFFCC"/>
-            <w:noWrap/>
-            <w:vAlign w:val="bottom"/>
-            <w:hideMark/>
-          </w:tcPr>
-          <w:p>
-            <w:pPr>
-              <w:spacing w:after="0" w:line="240" w:lineRule="auto"/>
+            <w:shd w:val="clear" w:color="000000" w:fill="CCFFCC"/>
+            <w:noWrap/>
+            <w:vAlign w:val="center"/>
+            <w:hideMark/>
+          </w:tcPr>
+          <w:p>
+            <w:pPr>
+              <w:spacing w:after="0" w:line="240" w:lineRule="auto"/>
+              <w:jc w:val="center"/>
               <w:rPr>
                 <w:rFonts w:ascii="Arial" w:eastAsia="Times New Roman" w:hAnsi="Arial" w:cs="Arial"/>
                 <w:sz w:val="20"/>
@@ -1858,20 +1515,15 @@
         <w:tc>
           <w:tcPr>
             <w:tcW w:w="1196" w:type="dxa"/>
-            <w:tcBorders>
-              <w:top w:val="nil"/>
-              <w:left w:val="nil"/>
-              <w:bottom w:val="nil"/>
-              <w:right w:val="nil"/>
-            </w:tcBorders>
-            <w:shd w:val="clear" w:color="000000" w:fill="CCFFCC"/>
-            <w:noWrap/>
-            <w:vAlign w:val="bottom"/>
-            <w:hideMark/>
-          </w:tcPr>
-          <w:p>
-            <w:pPr>
-              <w:spacing w:after="0" w:line="240" w:lineRule="auto"/>
+            <w:shd w:val="clear" w:color="000000" w:fill="CCFFCC"/>
+            <w:noWrap/>
+            <w:vAlign w:val="center"/>
+            <w:hideMark/>
+          </w:tcPr>
+          <w:p>
+            <w:pPr>
+              <w:spacing w:after="0" w:line="240" w:lineRule="auto"/>
+              <w:jc w:val="center"/>
               <w:rPr>
                 <w:rFonts w:ascii="Arial" w:eastAsia="Times New Roman" w:hAnsi="Arial" w:cs="Arial"/>
                 <w:sz w:val="20"/>
@@ -1891,12 +1543,6 @@
         <w:tc>
           <w:tcPr>
             <w:tcW w:w="996" w:type="dxa"/>
-            <w:tcBorders>
-              <w:top w:val="nil"/>
-              <w:left w:val="nil"/>
-              <w:bottom w:val="nil"/>
-              <w:right w:val="nil"/>
-            </w:tcBorders>
             <w:shd w:val="clear" w:color="000000" w:fill="CCFFCC"/>
             <w:noWrap/>
             <w:vAlign w:val="center"/>
@@ -1925,12 +1571,6 @@
         <w:tc>
           <w:tcPr>
             <w:tcW w:w="996" w:type="dxa"/>
-            <w:tcBorders>
-              <w:top w:val="nil"/>
-              <w:left w:val="nil"/>
-              <w:bottom w:val="nil"/>
-              <w:right w:val="nil"/>
-            </w:tcBorders>
             <w:shd w:val="clear" w:color="000000" w:fill="CCFFCC"/>
             <w:noWrap/>
             <w:vAlign w:val="center"/>
@@ -1959,12 +1599,6 @@
         <w:tc>
           <w:tcPr>
             <w:tcW w:w="996" w:type="dxa"/>
-            <w:tcBorders>
-              <w:top w:val="nil"/>
-              <w:left w:val="nil"/>
-              <w:bottom w:val="nil"/>
-              <w:right w:val="nil"/>
-            </w:tcBorders>
             <w:shd w:val="clear" w:color="000000" w:fill="CCFFCC"/>
             <w:noWrap/>
             <w:vAlign w:val="center"/>
@@ -1993,60 +1627,27 @@
         <w:tc>
           <w:tcPr>
             <w:tcW w:w="4226" w:type="dxa"/>
-            <w:tcBorders>
-              <w:top w:val="nil"/>
-              <w:left w:val="nil"/>
-              <w:bottom w:val="nil"/>
-              <w:right w:val="nil"/>
-            </w:tcBorders>
-            <w:shd w:val="clear" w:color="000000" w:fill="CCFFCC"/>
-            <w:vAlign w:val="bottom"/>
-            <w:hideMark/>
-          </w:tcPr>
-          <w:p>
-            <w:pPr>
-              <w:spacing w:after="0" w:line="240" w:lineRule="auto"/>
-              <w:rPr>
-                <w:rFonts w:ascii="Arial" w:eastAsia="Times New Roman" w:hAnsi="Arial" w:cs="Arial"/>
-                <w:sz w:val="20"/>
-                <w:szCs w:val="20"/>
-              </w:rPr>
-            </w:pPr>
-            <w:proofErr w:type="spellStart"/>
-            <w:r>
-              <w:rPr>
-                <w:rFonts w:ascii="Arial" w:eastAsia="Times New Roman" w:hAnsi="Arial" w:cs="Arial"/>
-                <w:sz w:val="20"/>
-                <w:szCs w:val="20"/>
-              </w:rPr>
-              <w:t>Intergrate</w:t>
-            </w:r>
-            <w:proofErr w:type="spellEnd"/>
-            <w:r>
-              <w:rPr>
-                <w:rFonts w:ascii="Arial" w:eastAsia="Times New Roman" w:hAnsi="Arial" w:cs="Arial"/>
-                <w:sz w:val="20"/>
-                <w:szCs w:val="20"/>
-              </w:rPr>
-              <w:t xml:space="preserve"> Connect and </w:t>
-            </w:r>
-            <w:proofErr w:type="spellStart"/>
-            <w:r>
-              <w:rPr>
-                <w:rFonts w:ascii="Arial" w:eastAsia="Times New Roman" w:hAnsi="Arial" w:cs="Arial"/>
-                <w:sz w:val="20"/>
-                <w:szCs w:val="20"/>
-              </w:rPr>
-              <w:t>SendingMessages</w:t>
-            </w:r>
-            <w:proofErr w:type="spellEnd"/>
-            <w:r>
-              <w:rPr>
-                <w:rFonts w:ascii="Arial" w:eastAsia="Times New Roman" w:hAnsi="Arial" w:cs="Arial"/>
-                <w:sz w:val="20"/>
-                <w:szCs w:val="20"/>
-              </w:rPr>
-              <w:t xml:space="preserve"> classes to Chat Activity</w:t>
+            <w:shd w:val="clear" w:color="000000" w:fill="CCFFCC"/>
+            <w:vAlign w:val="center"/>
+            <w:hideMark/>
+          </w:tcPr>
+          <w:p>
+            <w:pPr>
+              <w:spacing w:after="0" w:line="240" w:lineRule="auto"/>
+              <w:jc w:val="center"/>
+              <w:rPr>
+                <w:rFonts w:ascii="Arial" w:eastAsia="Times New Roman" w:hAnsi="Arial" w:cs="Arial"/>
+                <w:sz w:val="20"/>
+                <w:szCs w:val="20"/>
+              </w:rPr>
+            </w:pPr>
+            <w:r>
+              <w:rPr>
+                <w:rFonts w:ascii="Arial" w:eastAsia="Times New Roman" w:hAnsi="Arial" w:cs="Arial"/>
+                <w:sz w:val="20"/>
+                <w:szCs w:val="20"/>
+              </w:rPr>
+              <w:t>Intergrate Connect and SendingMessages classes to Chat Activity</w:t>
             </w:r>
           </w:p>
         </w:tc>
@@ -2058,12 +1659,6 @@
         <w:tc>
           <w:tcPr>
             <w:tcW w:w="996" w:type="dxa"/>
-            <w:tcBorders>
-              <w:top w:val="nil"/>
-              <w:left w:val="nil"/>
-              <w:bottom w:val="nil"/>
-              <w:right w:val="nil"/>
-            </w:tcBorders>
             <w:shd w:val="clear" w:color="000000" w:fill="FFFF99"/>
             <w:noWrap/>
             <w:vAlign w:val="center"/>
@@ -2092,20 +1687,15 @@
         <w:tc>
           <w:tcPr>
             <w:tcW w:w="4214" w:type="dxa"/>
-            <w:tcBorders>
-              <w:top w:val="nil"/>
-              <w:left w:val="nil"/>
-              <w:bottom w:val="nil"/>
-              <w:right w:val="nil"/>
-            </w:tcBorders>
             <w:shd w:val="clear" w:color="000000" w:fill="FFFF99"/>
             <w:noWrap/>
-            <w:vAlign w:val="bottom"/>
-            <w:hideMark/>
-          </w:tcPr>
-          <w:p>
-            <w:pPr>
-              <w:spacing w:after="0" w:line="240" w:lineRule="auto"/>
+            <w:vAlign w:val="center"/>
+            <w:hideMark/>
+          </w:tcPr>
+          <w:p>
+            <w:pPr>
+              <w:spacing w:after="0" w:line="240" w:lineRule="auto"/>
+              <w:jc w:val="center"/>
               <w:rPr>
                 <w:rFonts w:ascii="Arial" w:eastAsia="Times New Roman" w:hAnsi="Arial" w:cs="Arial"/>
                 <w:sz w:val="20"/>
@@ -2125,20 +1715,15 @@
         <w:tc>
           <w:tcPr>
             <w:tcW w:w="1196" w:type="dxa"/>
-            <w:tcBorders>
-              <w:top w:val="nil"/>
-              <w:left w:val="nil"/>
-              <w:bottom w:val="nil"/>
-              <w:right w:val="nil"/>
-            </w:tcBorders>
             <w:shd w:val="clear" w:color="000000" w:fill="FFFF99"/>
             <w:noWrap/>
-            <w:vAlign w:val="bottom"/>
-            <w:hideMark/>
-          </w:tcPr>
-          <w:p>
-            <w:pPr>
-              <w:spacing w:after="0" w:line="240" w:lineRule="auto"/>
+            <w:vAlign w:val="center"/>
+            <w:hideMark/>
+          </w:tcPr>
+          <w:p>
+            <w:pPr>
+              <w:spacing w:after="0" w:line="240" w:lineRule="auto"/>
+              <w:jc w:val="center"/>
               <w:rPr>
                 <w:rFonts w:ascii="Arial" w:eastAsia="Times New Roman" w:hAnsi="Arial" w:cs="Arial"/>
                 <w:sz w:val="20"/>
@@ -2158,12 +1743,6 @@
         <w:tc>
           <w:tcPr>
             <w:tcW w:w="996" w:type="dxa"/>
-            <w:tcBorders>
-              <w:top w:val="nil"/>
-              <w:left w:val="nil"/>
-              <w:bottom w:val="nil"/>
-              <w:right w:val="nil"/>
-            </w:tcBorders>
             <w:shd w:val="clear" w:color="000000" w:fill="FFFF99"/>
             <w:noWrap/>
             <w:vAlign w:val="center"/>
@@ -2192,12 +1771,6 @@
         <w:tc>
           <w:tcPr>
             <w:tcW w:w="996" w:type="dxa"/>
-            <w:tcBorders>
-              <w:top w:val="nil"/>
-              <w:left w:val="nil"/>
-              <w:bottom w:val="nil"/>
-              <w:right w:val="nil"/>
-            </w:tcBorders>
             <w:shd w:val="clear" w:color="000000" w:fill="FFFF99"/>
             <w:noWrap/>
             <w:vAlign w:val="center"/>
@@ -2226,12 +1799,6 @@
         <w:tc>
           <w:tcPr>
             <w:tcW w:w="996" w:type="dxa"/>
-            <w:tcBorders>
-              <w:top w:val="nil"/>
-              <w:left w:val="nil"/>
-              <w:bottom w:val="nil"/>
-              <w:right w:val="nil"/>
-            </w:tcBorders>
             <w:shd w:val="clear" w:color="000000" w:fill="FFFF99"/>
             <w:noWrap/>
             <w:vAlign w:val="center"/>
@@ -2260,43 +1827,28 @@
         <w:tc>
           <w:tcPr>
             <w:tcW w:w="4226" w:type="dxa"/>
-            <w:tcBorders>
-              <w:top w:val="nil"/>
-              <w:left w:val="nil"/>
-              <w:bottom w:val="nil"/>
-              <w:right w:val="nil"/>
-            </w:tcBorders>
             <w:shd w:val="clear" w:color="000000" w:fill="FFFF99"/>
-            <w:vAlign w:val="bottom"/>
-            <w:hideMark/>
-          </w:tcPr>
-          <w:p>
-            <w:pPr>
-              <w:spacing w:after="0" w:line="240" w:lineRule="auto"/>
-              <w:rPr>
-                <w:rFonts w:ascii="Arial" w:eastAsia="Times New Roman" w:hAnsi="Arial" w:cs="Arial"/>
-                <w:sz w:val="20"/>
-                <w:szCs w:val="20"/>
-              </w:rPr>
-            </w:pPr>
-            <w:r>
-              <w:rPr>
-                <w:rFonts w:ascii="Arial" w:eastAsia="Times New Roman" w:hAnsi="Arial" w:cs="Arial"/>
-                <w:sz w:val="20"/>
-                <w:szCs w:val="20"/>
-              </w:rPr>
-              <w:t xml:space="preserve">Create web servers to run website to facilitate database </w:t>
-            </w:r>
-            <w:proofErr w:type="spellStart"/>
-            <w:r>
-              <w:rPr>
-                <w:rFonts w:ascii="Arial" w:eastAsia="Times New Roman" w:hAnsi="Arial" w:cs="Arial"/>
-                <w:sz w:val="20"/>
-                <w:szCs w:val="20"/>
-              </w:rPr>
-              <w:t>interavtion</w:t>
-            </w:r>
-            <w:proofErr w:type="spellEnd"/>
+            <w:vAlign w:val="center"/>
+            <w:hideMark/>
+          </w:tcPr>
+          <w:p>
+            <w:pPr>
+              <w:spacing w:after="0" w:line="240" w:lineRule="auto"/>
+              <w:jc w:val="center"/>
+              <w:rPr>
+                <w:rFonts w:ascii="Arial" w:eastAsia="Times New Roman" w:hAnsi="Arial" w:cs="Arial"/>
+                <w:sz w:val="20"/>
+                <w:szCs w:val="20"/>
+              </w:rPr>
+            </w:pPr>
+            <w:r>
+              <w:rPr>
+                <w:rFonts w:ascii="Arial" w:eastAsia="Times New Roman" w:hAnsi="Arial" w:cs="Arial"/>
+                <w:sz w:val="20"/>
+                <w:szCs w:val="20"/>
+              </w:rPr>
+              <w:t>Create web servers to run website to facilitate database interavtion</w:t>
+            </w:r>
           </w:p>
         </w:tc>
       </w:tr>
@@ -2307,12 +1859,6 @@
         <w:tc>
           <w:tcPr>
             <w:tcW w:w="996" w:type="dxa"/>
-            <w:tcBorders>
-              <w:top w:val="nil"/>
-              <w:left w:val="nil"/>
-              <w:bottom w:val="nil"/>
-              <w:right w:val="nil"/>
-            </w:tcBorders>
             <w:shd w:val="clear" w:color="000000" w:fill="FFFF99"/>
             <w:noWrap/>
             <w:vAlign w:val="center"/>
@@ -2341,20 +1887,15 @@
         <w:tc>
           <w:tcPr>
             <w:tcW w:w="4214" w:type="dxa"/>
-            <w:tcBorders>
-              <w:top w:val="nil"/>
-              <w:left w:val="nil"/>
-              <w:bottom w:val="nil"/>
-              <w:right w:val="nil"/>
-            </w:tcBorders>
             <w:shd w:val="clear" w:color="000000" w:fill="FFFF99"/>
             <w:noWrap/>
-            <w:vAlign w:val="bottom"/>
-            <w:hideMark/>
-          </w:tcPr>
-          <w:p>
-            <w:pPr>
-              <w:spacing w:after="0" w:line="240" w:lineRule="auto"/>
+            <w:vAlign w:val="center"/>
+            <w:hideMark/>
+          </w:tcPr>
+          <w:p>
+            <w:pPr>
+              <w:spacing w:after="0" w:line="240" w:lineRule="auto"/>
+              <w:jc w:val="center"/>
               <w:rPr>
                 <w:rFonts w:ascii="Arial" w:eastAsia="Times New Roman" w:hAnsi="Arial" w:cs="Arial"/>
                 <w:sz w:val="20"/>
@@ -2374,20 +1915,15 @@
         <w:tc>
           <w:tcPr>
             <w:tcW w:w="1196" w:type="dxa"/>
-            <w:tcBorders>
-              <w:top w:val="nil"/>
-              <w:left w:val="nil"/>
-              <w:bottom w:val="nil"/>
-              <w:right w:val="nil"/>
-            </w:tcBorders>
             <w:shd w:val="clear" w:color="000000" w:fill="FFFF99"/>
             <w:noWrap/>
-            <w:vAlign w:val="bottom"/>
-            <w:hideMark/>
-          </w:tcPr>
-          <w:p>
-            <w:pPr>
-              <w:spacing w:after="0" w:line="240" w:lineRule="auto"/>
+            <w:vAlign w:val="center"/>
+            <w:hideMark/>
+          </w:tcPr>
+          <w:p>
+            <w:pPr>
+              <w:spacing w:after="0" w:line="240" w:lineRule="auto"/>
+              <w:jc w:val="center"/>
               <w:rPr>
                 <w:rFonts w:ascii="Arial" w:eastAsia="Times New Roman" w:hAnsi="Arial" w:cs="Arial"/>
                 <w:sz w:val="20"/>
@@ -2407,12 +1943,6 @@
         <w:tc>
           <w:tcPr>
             <w:tcW w:w="996" w:type="dxa"/>
-            <w:tcBorders>
-              <w:top w:val="nil"/>
-              <w:left w:val="nil"/>
-              <w:bottom w:val="nil"/>
-              <w:right w:val="nil"/>
-            </w:tcBorders>
             <w:shd w:val="clear" w:color="000000" w:fill="FFFF99"/>
             <w:noWrap/>
             <w:vAlign w:val="center"/>
@@ -2441,12 +1971,6 @@
         <w:tc>
           <w:tcPr>
             <w:tcW w:w="996" w:type="dxa"/>
-            <w:tcBorders>
-              <w:top w:val="nil"/>
-              <w:left w:val="nil"/>
-              <w:bottom w:val="nil"/>
-              <w:right w:val="nil"/>
-            </w:tcBorders>
             <w:shd w:val="clear" w:color="000000" w:fill="FFFF99"/>
             <w:noWrap/>
             <w:vAlign w:val="center"/>
@@ -2475,12 +1999,6 @@
         <w:tc>
           <w:tcPr>
             <w:tcW w:w="996" w:type="dxa"/>
-            <w:tcBorders>
-              <w:top w:val="nil"/>
-              <w:left w:val="nil"/>
-              <w:bottom w:val="nil"/>
-              <w:right w:val="nil"/>
-            </w:tcBorders>
             <w:shd w:val="clear" w:color="000000" w:fill="FFFF99"/>
             <w:noWrap/>
             <w:vAlign w:val="center"/>
@@ -2509,19 +2027,14 @@
         <w:tc>
           <w:tcPr>
             <w:tcW w:w="4226" w:type="dxa"/>
-            <w:tcBorders>
-              <w:top w:val="nil"/>
-              <w:left w:val="nil"/>
-              <w:bottom w:val="nil"/>
-              <w:right w:val="nil"/>
-            </w:tcBorders>
             <w:shd w:val="clear" w:color="000000" w:fill="FFFF99"/>
-            <w:vAlign w:val="bottom"/>
-            <w:hideMark/>
-          </w:tcPr>
-          <w:p>
-            <w:pPr>
-              <w:spacing w:after="0" w:line="240" w:lineRule="auto"/>
+            <w:vAlign w:val="center"/>
+            <w:hideMark/>
+          </w:tcPr>
+          <w:p>
+            <w:pPr>
+              <w:spacing w:after="0" w:line="240" w:lineRule="auto"/>
+              <w:jc w:val="center"/>
               <w:rPr>
                 <w:rFonts w:ascii="Arial" w:eastAsia="Times New Roman" w:hAnsi="Arial" w:cs="Arial"/>
                 <w:sz w:val="20"/>
@@ -2546,12 +2059,6 @@
         <w:tc>
           <w:tcPr>
             <w:tcW w:w="996" w:type="dxa"/>
-            <w:tcBorders>
-              <w:top w:val="nil"/>
-              <w:left w:val="nil"/>
-              <w:bottom w:val="nil"/>
-              <w:right w:val="nil"/>
-            </w:tcBorders>
             <w:shd w:val="clear" w:color="auto" w:fill="auto"/>
             <w:noWrap/>
             <w:vAlign w:val="center"/>
@@ -2580,20 +2087,15 @@
         <w:tc>
           <w:tcPr>
             <w:tcW w:w="4214" w:type="dxa"/>
-            <w:tcBorders>
-              <w:top w:val="nil"/>
-              <w:left w:val="nil"/>
-              <w:bottom w:val="nil"/>
-              <w:right w:val="nil"/>
-            </w:tcBorders>
-            <w:shd w:val="clear" w:color="auto" w:fill="auto"/>
-            <w:noWrap/>
-            <w:vAlign w:val="bottom"/>
-            <w:hideMark/>
-          </w:tcPr>
-          <w:p>
-            <w:pPr>
-              <w:spacing w:after="0" w:line="240" w:lineRule="auto"/>
+            <w:shd w:val="clear" w:color="auto" w:fill="auto"/>
+            <w:noWrap/>
+            <w:vAlign w:val="center"/>
+            <w:hideMark/>
+          </w:tcPr>
+          <w:p>
+            <w:pPr>
+              <w:spacing w:after="0" w:line="240" w:lineRule="auto"/>
+              <w:jc w:val="center"/>
               <w:rPr>
                 <w:rFonts w:ascii="Arial" w:eastAsia="Times New Roman" w:hAnsi="Arial" w:cs="Arial"/>
                 <w:sz w:val="20"/>
@@ -2613,20 +2115,15 @@
         <w:tc>
           <w:tcPr>
             <w:tcW w:w="1196" w:type="dxa"/>
-            <w:tcBorders>
-              <w:top w:val="nil"/>
-              <w:left w:val="nil"/>
-              <w:bottom w:val="nil"/>
-              <w:right w:val="nil"/>
-            </w:tcBorders>
-            <w:shd w:val="clear" w:color="auto" w:fill="auto"/>
-            <w:noWrap/>
-            <w:vAlign w:val="bottom"/>
-            <w:hideMark/>
-          </w:tcPr>
-          <w:p>
-            <w:pPr>
-              <w:spacing w:after="0" w:line="240" w:lineRule="auto"/>
+            <w:shd w:val="clear" w:color="auto" w:fill="auto"/>
+            <w:noWrap/>
+            <w:vAlign w:val="center"/>
+            <w:hideMark/>
+          </w:tcPr>
+          <w:p>
+            <w:pPr>
+              <w:spacing w:after="0" w:line="240" w:lineRule="auto"/>
+              <w:jc w:val="center"/>
               <w:rPr>
                 <w:rFonts w:ascii="Arial" w:eastAsia="Times New Roman" w:hAnsi="Arial" w:cs="Arial"/>
                 <w:sz w:val="20"/>
@@ -2646,12 +2143,6 @@
         <w:tc>
           <w:tcPr>
             <w:tcW w:w="996" w:type="dxa"/>
-            <w:tcBorders>
-              <w:top w:val="nil"/>
-              <w:left w:val="nil"/>
-              <w:bottom w:val="nil"/>
-              <w:right w:val="nil"/>
-            </w:tcBorders>
             <w:shd w:val="clear" w:color="auto" w:fill="auto"/>
             <w:noWrap/>
             <w:vAlign w:val="center"/>
@@ -2680,12 +2171,6 @@
         <w:tc>
           <w:tcPr>
             <w:tcW w:w="996" w:type="dxa"/>
-            <w:tcBorders>
-              <w:top w:val="nil"/>
-              <w:left w:val="nil"/>
-              <w:bottom w:val="nil"/>
-              <w:right w:val="nil"/>
-            </w:tcBorders>
             <w:shd w:val="clear" w:color="auto" w:fill="auto"/>
             <w:noWrap/>
             <w:vAlign w:val="center"/>
@@ -2714,12 +2199,6 @@
         <w:tc>
           <w:tcPr>
             <w:tcW w:w="996" w:type="dxa"/>
-            <w:tcBorders>
-              <w:top w:val="nil"/>
-              <w:left w:val="nil"/>
-              <w:bottom w:val="nil"/>
-              <w:right w:val="nil"/>
-            </w:tcBorders>
             <w:shd w:val="clear" w:color="auto" w:fill="auto"/>
             <w:noWrap/>
             <w:vAlign w:val="center"/>
@@ -2748,19 +2227,14 @@
         <w:tc>
           <w:tcPr>
             <w:tcW w:w="4226" w:type="dxa"/>
-            <w:tcBorders>
-              <w:top w:val="nil"/>
-              <w:left w:val="nil"/>
-              <w:bottom w:val="nil"/>
-              <w:right w:val="nil"/>
-            </w:tcBorders>
-            <w:shd w:val="clear" w:color="auto" w:fill="auto"/>
-            <w:vAlign w:val="bottom"/>
-            <w:hideMark/>
-          </w:tcPr>
-          <w:p>
-            <w:pPr>
-              <w:spacing w:after="0" w:line="240" w:lineRule="auto"/>
+            <w:shd w:val="clear" w:color="auto" w:fill="auto"/>
+            <w:vAlign w:val="center"/>
+            <w:hideMark/>
+          </w:tcPr>
+          <w:p>
+            <w:pPr>
+              <w:spacing w:after="0" w:line="240" w:lineRule="auto"/>
+              <w:jc w:val="center"/>
               <w:rPr>
                 <w:rFonts w:ascii="Arial" w:eastAsia="Times New Roman" w:hAnsi="Arial" w:cs="Arial"/>
                 <w:sz w:val="20"/>
@@ -2785,12 +2259,6 @@
         <w:tc>
           <w:tcPr>
             <w:tcW w:w="996" w:type="dxa"/>
-            <w:tcBorders>
-              <w:top w:val="nil"/>
-              <w:left w:val="nil"/>
-              <w:bottom w:val="nil"/>
-              <w:right w:val="nil"/>
-            </w:tcBorders>
             <w:shd w:val="clear" w:color="auto" w:fill="auto"/>
             <w:noWrap/>
             <w:vAlign w:val="center"/>
@@ -2819,20 +2287,15 @@
         <w:tc>
           <w:tcPr>
             <w:tcW w:w="4214" w:type="dxa"/>
-            <w:tcBorders>
-              <w:top w:val="nil"/>
-              <w:left w:val="nil"/>
-              <w:bottom w:val="nil"/>
-              <w:right w:val="nil"/>
-            </w:tcBorders>
-            <w:shd w:val="clear" w:color="auto" w:fill="auto"/>
-            <w:noWrap/>
-            <w:vAlign w:val="bottom"/>
-            <w:hideMark/>
-          </w:tcPr>
-          <w:p>
-            <w:pPr>
-              <w:spacing w:after="0" w:line="240" w:lineRule="auto"/>
+            <w:shd w:val="clear" w:color="auto" w:fill="auto"/>
+            <w:noWrap/>
+            <w:vAlign w:val="center"/>
+            <w:hideMark/>
+          </w:tcPr>
+          <w:p>
+            <w:pPr>
+              <w:spacing w:after="0" w:line="240" w:lineRule="auto"/>
+              <w:jc w:val="center"/>
               <w:rPr>
                 <w:rFonts w:ascii="Arial" w:eastAsia="Times New Roman" w:hAnsi="Arial" w:cs="Arial"/>
                 <w:sz w:val="20"/>
@@ -2852,20 +2315,15 @@
         <w:tc>
           <w:tcPr>
             <w:tcW w:w="1196" w:type="dxa"/>
-            <w:tcBorders>
-              <w:top w:val="nil"/>
-              <w:left w:val="nil"/>
-              <w:bottom w:val="nil"/>
-              <w:right w:val="nil"/>
-            </w:tcBorders>
-            <w:shd w:val="clear" w:color="auto" w:fill="auto"/>
-            <w:noWrap/>
-            <w:vAlign w:val="bottom"/>
-            <w:hideMark/>
-          </w:tcPr>
-          <w:p>
-            <w:pPr>
-              <w:spacing w:after="0" w:line="240" w:lineRule="auto"/>
+            <w:shd w:val="clear" w:color="auto" w:fill="auto"/>
+            <w:noWrap/>
+            <w:vAlign w:val="center"/>
+            <w:hideMark/>
+          </w:tcPr>
+          <w:p>
+            <w:pPr>
+              <w:spacing w:after="0" w:line="240" w:lineRule="auto"/>
+              <w:jc w:val="center"/>
               <w:rPr>
                 <w:rFonts w:ascii="Arial" w:eastAsia="Times New Roman" w:hAnsi="Arial" w:cs="Arial"/>
                 <w:sz w:val="20"/>
@@ -2885,12 +2343,6 @@
         <w:tc>
           <w:tcPr>
             <w:tcW w:w="996" w:type="dxa"/>
-            <w:tcBorders>
-              <w:top w:val="nil"/>
-              <w:left w:val="nil"/>
-              <w:bottom w:val="nil"/>
-              <w:right w:val="nil"/>
-            </w:tcBorders>
             <w:shd w:val="clear" w:color="auto" w:fill="auto"/>
             <w:noWrap/>
             <w:vAlign w:val="center"/>
@@ -2919,12 +2371,6 @@
         <w:tc>
           <w:tcPr>
             <w:tcW w:w="996" w:type="dxa"/>
-            <w:tcBorders>
-              <w:top w:val="nil"/>
-              <w:left w:val="nil"/>
-              <w:bottom w:val="nil"/>
-              <w:right w:val="nil"/>
-            </w:tcBorders>
             <w:shd w:val="clear" w:color="auto" w:fill="auto"/>
             <w:noWrap/>
             <w:vAlign w:val="center"/>
@@ -2953,12 +2399,6 @@
         <w:tc>
           <w:tcPr>
             <w:tcW w:w="996" w:type="dxa"/>
-            <w:tcBorders>
-              <w:top w:val="nil"/>
-              <w:left w:val="nil"/>
-              <w:bottom w:val="nil"/>
-              <w:right w:val="nil"/>
-            </w:tcBorders>
             <w:shd w:val="clear" w:color="auto" w:fill="auto"/>
             <w:noWrap/>
             <w:vAlign w:val="center"/>
@@ -2987,19 +2427,14 @@
         <w:tc>
           <w:tcPr>
             <w:tcW w:w="4226" w:type="dxa"/>
-            <w:tcBorders>
-              <w:top w:val="nil"/>
-              <w:left w:val="nil"/>
-              <w:bottom w:val="nil"/>
-              <w:right w:val="nil"/>
-            </w:tcBorders>
-            <w:shd w:val="clear" w:color="auto" w:fill="auto"/>
-            <w:vAlign w:val="bottom"/>
-            <w:hideMark/>
-          </w:tcPr>
-          <w:p>
-            <w:pPr>
-              <w:spacing w:after="0" w:line="240" w:lineRule="auto"/>
+            <w:shd w:val="clear" w:color="auto" w:fill="auto"/>
+            <w:vAlign w:val="center"/>
+            <w:hideMark/>
+          </w:tcPr>
+          <w:p>
+            <w:pPr>
+              <w:spacing w:after="0" w:line="240" w:lineRule="auto"/>
+              <w:jc w:val="center"/>
               <w:rPr>
                 <w:rFonts w:ascii="Arial" w:eastAsia="Times New Roman" w:hAnsi="Arial" w:cs="Arial"/>
                 <w:sz w:val="20"/>
@@ -3024,12 +2459,6 @@
         <w:tc>
           <w:tcPr>
             <w:tcW w:w="996" w:type="dxa"/>
-            <w:tcBorders>
-              <w:top w:val="nil"/>
-              <w:left w:val="nil"/>
-              <w:bottom w:val="nil"/>
-              <w:right w:val="nil"/>
-            </w:tcBorders>
             <w:shd w:val="clear" w:color="auto" w:fill="auto"/>
             <w:noWrap/>
             <w:vAlign w:val="center"/>
@@ -3058,20 +2487,15 @@
         <w:tc>
           <w:tcPr>
             <w:tcW w:w="4214" w:type="dxa"/>
-            <w:tcBorders>
-              <w:top w:val="nil"/>
-              <w:left w:val="nil"/>
-              <w:bottom w:val="nil"/>
-              <w:right w:val="nil"/>
-            </w:tcBorders>
-            <w:shd w:val="clear" w:color="auto" w:fill="auto"/>
-            <w:noWrap/>
-            <w:vAlign w:val="bottom"/>
-            <w:hideMark/>
-          </w:tcPr>
-          <w:p>
-            <w:pPr>
-              <w:spacing w:after="0" w:line="240" w:lineRule="auto"/>
+            <w:shd w:val="clear" w:color="auto" w:fill="auto"/>
+            <w:noWrap/>
+            <w:vAlign w:val="center"/>
+            <w:hideMark/>
+          </w:tcPr>
+          <w:p>
+            <w:pPr>
+              <w:spacing w:after="0" w:line="240" w:lineRule="auto"/>
+              <w:jc w:val="center"/>
               <w:rPr>
                 <w:rFonts w:ascii="Arial" w:eastAsia="Times New Roman" w:hAnsi="Arial" w:cs="Arial"/>
                 <w:sz w:val="20"/>
@@ -3091,20 +2515,15 @@
         <w:tc>
           <w:tcPr>
             <w:tcW w:w="1196" w:type="dxa"/>
-            <w:tcBorders>
-              <w:top w:val="nil"/>
-              <w:left w:val="nil"/>
-              <w:bottom w:val="nil"/>
-              <w:right w:val="nil"/>
-            </w:tcBorders>
-            <w:shd w:val="clear" w:color="auto" w:fill="auto"/>
-            <w:noWrap/>
-            <w:vAlign w:val="bottom"/>
-            <w:hideMark/>
-          </w:tcPr>
-          <w:p>
-            <w:pPr>
-              <w:spacing w:after="0" w:line="240" w:lineRule="auto"/>
+            <w:shd w:val="clear" w:color="auto" w:fill="auto"/>
+            <w:noWrap/>
+            <w:vAlign w:val="center"/>
+            <w:hideMark/>
+          </w:tcPr>
+          <w:p>
+            <w:pPr>
+              <w:spacing w:after="0" w:line="240" w:lineRule="auto"/>
+              <w:jc w:val="center"/>
               <w:rPr>
                 <w:rFonts w:ascii="Arial" w:eastAsia="Times New Roman" w:hAnsi="Arial" w:cs="Arial"/>
                 <w:sz w:val="20"/>
@@ -3124,12 +2543,6 @@
         <w:tc>
           <w:tcPr>
             <w:tcW w:w="996" w:type="dxa"/>
-            <w:tcBorders>
-              <w:top w:val="nil"/>
-              <w:left w:val="nil"/>
-              <w:bottom w:val="nil"/>
-              <w:right w:val="nil"/>
-            </w:tcBorders>
             <w:shd w:val="clear" w:color="auto" w:fill="auto"/>
             <w:noWrap/>
             <w:vAlign w:val="center"/>
@@ -3158,12 +2571,6 @@
         <w:tc>
           <w:tcPr>
             <w:tcW w:w="996" w:type="dxa"/>
-            <w:tcBorders>
-              <w:top w:val="nil"/>
-              <w:left w:val="nil"/>
-              <w:bottom w:val="nil"/>
-              <w:right w:val="nil"/>
-            </w:tcBorders>
             <w:shd w:val="clear" w:color="auto" w:fill="auto"/>
             <w:noWrap/>
             <w:vAlign w:val="center"/>
@@ -3192,12 +2599,6 @@
         <w:tc>
           <w:tcPr>
             <w:tcW w:w="996" w:type="dxa"/>
-            <w:tcBorders>
-              <w:top w:val="nil"/>
-              <w:left w:val="nil"/>
-              <w:bottom w:val="nil"/>
-              <w:right w:val="nil"/>
-            </w:tcBorders>
             <w:shd w:val="clear" w:color="auto" w:fill="auto"/>
             <w:noWrap/>
             <w:vAlign w:val="center"/>
@@ -3226,19 +2627,14 @@
         <w:tc>
           <w:tcPr>
             <w:tcW w:w="4226" w:type="dxa"/>
-            <w:tcBorders>
-              <w:top w:val="nil"/>
-              <w:left w:val="nil"/>
-              <w:bottom w:val="nil"/>
-              <w:right w:val="nil"/>
-            </w:tcBorders>
-            <w:shd w:val="clear" w:color="auto" w:fill="auto"/>
-            <w:vAlign w:val="bottom"/>
-            <w:hideMark/>
-          </w:tcPr>
-          <w:p>
-            <w:pPr>
-              <w:spacing w:after="0" w:line="240" w:lineRule="auto"/>
+            <w:shd w:val="clear" w:color="auto" w:fill="auto"/>
+            <w:vAlign w:val="center"/>
+            <w:hideMark/>
+          </w:tcPr>
+          <w:p>
+            <w:pPr>
+              <w:spacing w:after="0" w:line="240" w:lineRule="auto"/>
+              <w:jc w:val="center"/>
               <w:rPr>
                 <w:rFonts w:ascii="Arial" w:eastAsia="Times New Roman" w:hAnsi="Arial" w:cs="Arial"/>
                 <w:sz w:val="20"/>
@@ -3263,12 +2659,6 @@
         <w:tc>
           <w:tcPr>
             <w:tcW w:w="996" w:type="dxa"/>
-            <w:tcBorders>
-              <w:top w:val="nil"/>
-              <w:left w:val="nil"/>
-              <w:bottom w:val="nil"/>
-              <w:right w:val="nil"/>
-            </w:tcBorders>
             <w:shd w:val="clear" w:color="auto" w:fill="auto"/>
             <w:noWrap/>
             <w:vAlign w:val="center"/>
@@ -3297,18 +2687,14 @@
         <w:tc>
           <w:tcPr>
             <w:tcW w:w="4214" w:type="dxa"/>
-            <w:tcBorders>
-              <w:top w:val="nil"/>
-              <w:left w:val="nil"/>
-              <w:bottom w:val="nil"/>
-              <w:right w:val="nil"/>
-            </w:tcBorders>
-            <w:shd w:val="clear" w:color="auto" w:fill="auto"/>
-            <w:hideMark/>
-          </w:tcPr>
-          <w:p>
-            <w:pPr>
-              <w:spacing w:after="0" w:line="240" w:lineRule="auto"/>
+            <w:shd w:val="clear" w:color="auto" w:fill="auto"/>
+            <w:vAlign w:val="center"/>
+            <w:hideMark/>
+          </w:tcPr>
+          <w:p>
+            <w:pPr>
+              <w:spacing w:after="0" w:line="240" w:lineRule="auto"/>
+              <w:jc w:val="center"/>
               <w:rPr>
                 <w:rFonts w:ascii="Arial" w:eastAsia="Times New Roman" w:hAnsi="Arial" w:cs="Arial"/>
                 <w:sz w:val="20"/>
@@ -3328,20 +2714,15 @@
         <w:tc>
           <w:tcPr>
             <w:tcW w:w="1196" w:type="dxa"/>
-            <w:tcBorders>
-              <w:top w:val="nil"/>
-              <w:left w:val="nil"/>
-              <w:bottom w:val="nil"/>
-              <w:right w:val="nil"/>
-            </w:tcBorders>
-            <w:shd w:val="clear" w:color="auto" w:fill="auto"/>
-            <w:noWrap/>
-            <w:vAlign w:val="bottom"/>
-            <w:hideMark/>
-          </w:tcPr>
-          <w:p>
-            <w:pPr>
-              <w:spacing w:after="0" w:line="240" w:lineRule="auto"/>
+            <w:shd w:val="clear" w:color="auto" w:fill="auto"/>
+            <w:noWrap/>
+            <w:vAlign w:val="center"/>
+            <w:hideMark/>
+          </w:tcPr>
+          <w:p>
+            <w:pPr>
+              <w:spacing w:after="0" w:line="240" w:lineRule="auto"/>
+              <w:jc w:val="center"/>
               <w:rPr>
                 <w:rFonts w:ascii="Arial" w:eastAsia="Times New Roman" w:hAnsi="Arial" w:cs="Arial"/>
                 <w:sz w:val="20"/>
@@ -3361,12 +2742,6 @@
         <w:tc>
           <w:tcPr>
             <w:tcW w:w="996" w:type="dxa"/>
-            <w:tcBorders>
-              <w:top w:val="nil"/>
-              <w:left w:val="nil"/>
-              <w:bottom w:val="nil"/>
-              <w:right w:val="nil"/>
-            </w:tcBorders>
             <w:shd w:val="clear" w:color="auto" w:fill="auto"/>
             <w:noWrap/>
             <w:vAlign w:val="center"/>
@@ -3395,12 +2770,6 @@
         <w:tc>
           <w:tcPr>
             <w:tcW w:w="996" w:type="dxa"/>
-            <w:tcBorders>
-              <w:top w:val="nil"/>
-              <w:left w:val="nil"/>
-              <w:bottom w:val="nil"/>
-              <w:right w:val="nil"/>
-            </w:tcBorders>
             <w:shd w:val="clear" w:color="auto" w:fill="auto"/>
             <w:noWrap/>
             <w:vAlign w:val="center"/>
@@ -3429,12 +2798,6 @@
         <w:tc>
           <w:tcPr>
             <w:tcW w:w="996" w:type="dxa"/>
-            <w:tcBorders>
-              <w:top w:val="nil"/>
-              <w:left w:val="nil"/>
-              <w:bottom w:val="nil"/>
-              <w:right w:val="nil"/>
-            </w:tcBorders>
             <w:shd w:val="clear" w:color="auto" w:fill="auto"/>
             <w:noWrap/>
             <w:vAlign w:val="center"/>
@@ -3463,18 +2826,14 @@
         <w:tc>
           <w:tcPr>
             <w:tcW w:w="4226" w:type="dxa"/>
-            <w:tcBorders>
-              <w:top w:val="nil"/>
-              <w:left w:val="nil"/>
-              <w:bottom w:val="nil"/>
-              <w:right w:val="nil"/>
-            </w:tcBorders>
-            <w:shd w:val="clear" w:color="auto" w:fill="auto"/>
-            <w:hideMark/>
-          </w:tcPr>
-          <w:p>
-            <w:pPr>
-              <w:spacing w:after="0" w:line="240" w:lineRule="auto"/>
+            <w:shd w:val="clear" w:color="auto" w:fill="auto"/>
+            <w:vAlign w:val="center"/>
+            <w:hideMark/>
+          </w:tcPr>
+          <w:p>
+            <w:pPr>
+              <w:spacing w:after="0" w:line="240" w:lineRule="auto"/>
+              <w:jc w:val="center"/>
               <w:rPr>
                 <w:rFonts w:ascii="Arial" w:eastAsia="Times New Roman" w:hAnsi="Arial" w:cs="Arial"/>
                 <w:sz w:val="20"/>
@@ -3499,12 +2858,6 @@
         <w:tc>
           <w:tcPr>
             <w:tcW w:w="996" w:type="dxa"/>
-            <w:tcBorders>
-              <w:top w:val="nil"/>
-              <w:left w:val="nil"/>
-              <w:bottom w:val="nil"/>
-              <w:right w:val="nil"/>
-            </w:tcBorders>
             <w:shd w:val="clear" w:color="auto" w:fill="auto"/>
             <w:noWrap/>
             <w:vAlign w:val="center"/>
@@ -3533,61 +2886,42 @@
         <w:tc>
           <w:tcPr>
             <w:tcW w:w="4214" w:type="dxa"/>
-            <w:tcBorders>
-              <w:top w:val="nil"/>
-              <w:left w:val="nil"/>
-              <w:bottom w:val="nil"/>
-              <w:right w:val="nil"/>
-            </w:tcBorders>
-            <w:shd w:val="clear" w:color="auto" w:fill="auto"/>
-            <w:hideMark/>
-          </w:tcPr>
-          <w:p>
-            <w:pPr>
-              <w:spacing w:after="0" w:line="240" w:lineRule="auto"/>
-              <w:rPr>
-                <w:rFonts w:ascii="Arial" w:eastAsia="Times New Roman" w:hAnsi="Arial" w:cs="Arial"/>
-                <w:sz w:val="20"/>
-                <w:szCs w:val="20"/>
-              </w:rPr>
-            </w:pPr>
-            <w:r>
-              <w:rPr>
-                <w:rFonts w:ascii="Arial" w:eastAsia="Times New Roman" w:hAnsi="Arial" w:cs="Arial"/>
-                <w:sz w:val="20"/>
-                <w:szCs w:val="20"/>
-              </w:rPr>
-              <w:t xml:space="preserve">Widget for android </w:t>
-            </w:r>
-            <w:proofErr w:type="spellStart"/>
-            <w:r>
-              <w:rPr>
-                <w:rFonts w:ascii="Arial" w:eastAsia="Times New Roman" w:hAnsi="Arial" w:cs="Arial"/>
-                <w:sz w:val="20"/>
-                <w:szCs w:val="20"/>
-              </w:rPr>
-              <w:t>homescreen</w:t>
-            </w:r>
-            <w:proofErr w:type="spellEnd"/>
+            <w:shd w:val="clear" w:color="auto" w:fill="auto"/>
+            <w:vAlign w:val="center"/>
+            <w:hideMark/>
+          </w:tcPr>
+          <w:p>
+            <w:pPr>
+              <w:spacing w:after="0" w:line="240" w:lineRule="auto"/>
+              <w:jc w:val="center"/>
+              <w:rPr>
+                <w:rFonts w:ascii="Arial" w:eastAsia="Times New Roman" w:hAnsi="Arial" w:cs="Arial"/>
+                <w:sz w:val="20"/>
+                <w:szCs w:val="20"/>
+              </w:rPr>
+            </w:pPr>
+            <w:r>
+              <w:rPr>
+                <w:rFonts w:ascii="Arial" w:eastAsia="Times New Roman" w:hAnsi="Arial" w:cs="Arial"/>
+                <w:sz w:val="20"/>
+                <w:szCs w:val="20"/>
+              </w:rPr>
+              <w:t>Widget for android homescreen</w:t>
+            </w:r>
           </w:p>
         </w:tc>
         <w:tc>
           <w:tcPr>
             <w:tcW w:w="1196" w:type="dxa"/>
-            <w:tcBorders>
-              <w:top w:val="nil"/>
-              <w:left w:val="nil"/>
-              <w:bottom w:val="nil"/>
-              <w:right w:val="nil"/>
-            </w:tcBorders>
-            <w:shd w:val="clear" w:color="auto" w:fill="auto"/>
-            <w:noWrap/>
-            <w:vAlign w:val="bottom"/>
-            <w:hideMark/>
-          </w:tcPr>
-          <w:p>
-            <w:pPr>
-              <w:spacing w:after="0" w:line="240" w:lineRule="auto"/>
+            <w:shd w:val="clear" w:color="auto" w:fill="auto"/>
+            <w:noWrap/>
+            <w:vAlign w:val="center"/>
+            <w:hideMark/>
+          </w:tcPr>
+          <w:p>
+            <w:pPr>
+              <w:spacing w:after="0" w:line="240" w:lineRule="auto"/>
+              <w:jc w:val="center"/>
               <w:rPr>
                 <w:rFonts w:ascii="Arial" w:eastAsia="Times New Roman" w:hAnsi="Arial" w:cs="Arial"/>
                 <w:sz w:val="20"/>
@@ -3607,12 +2941,6 @@
         <w:tc>
           <w:tcPr>
             <w:tcW w:w="996" w:type="dxa"/>
-            <w:tcBorders>
-              <w:top w:val="nil"/>
-              <w:left w:val="nil"/>
-              <w:bottom w:val="nil"/>
-              <w:right w:val="nil"/>
-            </w:tcBorders>
             <w:shd w:val="clear" w:color="auto" w:fill="auto"/>
             <w:noWrap/>
             <w:vAlign w:val="center"/>
@@ -3641,12 +2969,6 @@
         <w:tc>
           <w:tcPr>
             <w:tcW w:w="996" w:type="dxa"/>
-            <w:tcBorders>
-              <w:top w:val="nil"/>
-              <w:left w:val="nil"/>
-              <w:bottom w:val="nil"/>
-              <w:right w:val="nil"/>
-            </w:tcBorders>
             <w:shd w:val="clear" w:color="auto" w:fill="auto"/>
             <w:noWrap/>
             <w:vAlign w:val="center"/>
@@ -3675,12 +2997,6 @@
         <w:tc>
           <w:tcPr>
             <w:tcW w:w="996" w:type="dxa"/>
-            <w:tcBorders>
-              <w:top w:val="nil"/>
-              <w:left w:val="nil"/>
-              <w:bottom w:val="nil"/>
-              <w:right w:val="nil"/>
-            </w:tcBorders>
             <w:shd w:val="clear" w:color="auto" w:fill="auto"/>
             <w:noWrap/>
             <w:vAlign w:val="center"/>
@@ -3709,18 +3025,14 @@
         <w:tc>
           <w:tcPr>
             <w:tcW w:w="4226" w:type="dxa"/>
-            <w:tcBorders>
-              <w:top w:val="nil"/>
-              <w:left w:val="nil"/>
-              <w:bottom w:val="nil"/>
-              <w:right w:val="nil"/>
-            </w:tcBorders>
-            <w:shd w:val="clear" w:color="auto" w:fill="auto"/>
-            <w:hideMark/>
-          </w:tcPr>
-          <w:p>
-            <w:pPr>
-              <w:spacing w:after="0" w:line="240" w:lineRule="auto"/>
+            <w:shd w:val="clear" w:color="auto" w:fill="auto"/>
+            <w:vAlign w:val="center"/>
+            <w:hideMark/>
+          </w:tcPr>
+          <w:p>
+            <w:pPr>
+              <w:spacing w:after="0" w:line="240" w:lineRule="auto"/>
+              <w:jc w:val="center"/>
               <w:rPr>
                 <w:rFonts w:ascii="Arial" w:eastAsia="Times New Roman" w:hAnsi="Arial" w:cs="Arial"/>
                 <w:sz w:val="20"/>
@@ -3745,12 +3057,6 @@
         <w:tc>
           <w:tcPr>
             <w:tcW w:w="996" w:type="dxa"/>
-            <w:tcBorders>
-              <w:top w:val="nil"/>
-              <w:left w:val="nil"/>
-              <w:bottom w:val="nil"/>
-              <w:right w:val="nil"/>
-            </w:tcBorders>
             <w:shd w:val="clear" w:color="auto" w:fill="auto"/>
             <w:noWrap/>
             <w:vAlign w:val="center"/>
@@ -3779,18 +3085,14 @@
         <w:tc>
           <w:tcPr>
             <w:tcW w:w="4214" w:type="dxa"/>
-            <w:tcBorders>
-              <w:top w:val="nil"/>
-              <w:left w:val="nil"/>
-              <w:bottom w:val="nil"/>
-              <w:right w:val="nil"/>
-            </w:tcBorders>
-            <w:shd w:val="clear" w:color="auto" w:fill="auto"/>
-            <w:hideMark/>
-          </w:tcPr>
-          <w:p>
-            <w:pPr>
-              <w:spacing w:after="0" w:line="240" w:lineRule="auto"/>
+            <w:shd w:val="clear" w:color="auto" w:fill="auto"/>
+            <w:vAlign w:val="center"/>
+            <w:hideMark/>
+          </w:tcPr>
+          <w:p>
+            <w:pPr>
+              <w:spacing w:after="0" w:line="240" w:lineRule="auto"/>
+              <w:jc w:val="center"/>
               <w:rPr>
                 <w:rFonts w:ascii="Arial" w:eastAsia="Times New Roman" w:hAnsi="Arial" w:cs="Arial"/>
                 <w:sz w:val="20"/>
@@ -3810,20 +3112,15 @@
         <w:tc>
           <w:tcPr>
             <w:tcW w:w="1196" w:type="dxa"/>
-            <w:tcBorders>
-              <w:top w:val="nil"/>
-              <w:left w:val="nil"/>
-              <w:bottom w:val="nil"/>
-              <w:right w:val="nil"/>
-            </w:tcBorders>
-            <w:shd w:val="clear" w:color="auto" w:fill="auto"/>
-            <w:noWrap/>
-            <w:vAlign w:val="bottom"/>
-            <w:hideMark/>
-          </w:tcPr>
-          <w:p>
-            <w:pPr>
-              <w:spacing w:after="0" w:line="240" w:lineRule="auto"/>
+            <w:shd w:val="clear" w:color="auto" w:fill="auto"/>
+            <w:noWrap/>
+            <w:vAlign w:val="center"/>
+            <w:hideMark/>
+          </w:tcPr>
+          <w:p>
+            <w:pPr>
+              <w:spacing w:after="0" w:line="240" w:lineRule="auto"/>
+              <w:jc w:val="center"/>
               <w:rPr>
                 <w:rFonts w:ascii="Arial" w:eastAsia="Times New Roman" w:hAnsi="Arial" w:cs="Arial"/>
                 <w:sz w:val="20"/>
@@ -3843,12 +3140,6 @@
         <w:tc>
           <w:tcPr>
             <w:tcW w:w="996" w:type="dxa"/>
-            <w:tcBorders>
-              <w:top w:val="nil"/>
-              <w:left w:val="nil"/>
-              <w:bottom w:val="nil"/>
-              <w:right w:val="nil"/>
-            </w:tcBorders>
             <w:shd w:val="clear" w:color="auto" w:fill="auto"/>
             <w:noWrap/>
             <w:vAlign w:val="center"/>
@@ -3877,12 +3168,6 @@
         <w:tc>
           <w:tcPr>
             <w:tcW w:w="996" w:type="dxa"/>
-            <w:tcBorders>
-              <w:top w:val="nil"/>
-              <w:left w:val="nil"/>
-              <w:bottom w:val="nil"/>
-              <w:right w:val="nil"/>
-            </w:tcBorders>
             <w:shd w:val="clear" w:color="auto" w:fill="auto"/>
             <w:noWrap/>
             <w:vAlign w:val="center"/>
@@ -3911,12 +3196,6 @@
         <w:tc>
           <w:tcPr>
             <w:tcW w:w="996" w:type="dxa"/>
-            <w:tcBorders>
-              <w:top w:val="nil"/>
-              <w:left w:val="nil"/>
-              <w:bottom w:val="nil"/>
-              <w:right w:val="nil"/>
-            </w:tcBorders>
             <w:shd w:val="clear" w:color="auto" w:fill="auto"/>
             <w:noWrap/>
             <w:vAlign w:val="center"/>
@@ -3945,49 +3224,27 @@
         <w:tc>
           <w:tcPr>
             <w:tcW w:w="4226" w:type="dxa"/>
-            <w:tcBorders>
-              <w:top w:val="nil"/>
-              <w:left w:val="nil"/>
-              <w:bottom w:val="nil"/>
-              <w:right w:val="nil"/>
-            </w:tcBorders>
-            <w:shd w:val="clear" w:color="auto" w:fill="auto"/>
-            <w:hideMark/>
-          </w:tcPr>
-          <w:p>
-            <w:pPr>
-              <w:spacing w:after="0" w:line="240" w:lineRule="auto"/>
-              <w:rPr>
-                <w:rFonts w:ascii="Arial" w:eastAsia="Times New Roman" w:hAnsi="Arial" w:cs="Arial"/>
-                <w:sz w:val="20"/>
-                <w:szCs w:val="20"/>
-              </w:rPr>
-            </w:pPr>
-            <w:r>
-              <w:rPr>
-                <w:rFonts w:ascii="Arial" w:eastAsia="Times New Roman" w:hAnsi="Arial" w:cs="Arial"/>
-                <w:sz w:val="20"/>
-                <w:szCs w:val="20"/>
-              </w:rPr>
-              <w:t xml:space="preserve">Allow for </w:t>
-            </w:r>
-            <w:proofErr w:type="spellStart"/>
-            <w:r>
-              <w:rPr>
-                <w:rFonts w:ascii="Arial" w:eastAsia="Times New Roman" w:hAnsi="Arial" w:cs="Arial"/>
-                <w:sz w:val="20"/>
-                <w:szCs w:val="20"/>
-              </w:rPr>
-              <w:t>notificaton</w:t>
-            </w:r>
-            <w:proofErr w:type="spellEnd"/>
-            <w:r>
-              <w:rPr>
-                <w:rFonts w:ascii="Arial" w:eastAsia="Times New Roman" w:hAnsi="Arial" w:cs="Arial"/>
-                <w:sz w:val="20"/>
-                <w:szCs w:val="20"/>
-              </w:rPr>
-              <w:t xml:space="preserve"> from the app to be sent read to the user in the notifications bar</w:t>
+            <w:shd w:val="clear" w:color="auto" w:fill="auto"/>
+            <w:vAlign w:val="center"/>
+            <w:hideMark/>
+          </w:tcPr>
+          <w:p>
+            <w:pPr>
+              <w:spacing w:after="0" w:line="240" w:lineRule="auto"/>
+              <w:jc w:val="center"/>
+              <w:rPr>
+                <w:rFonts w:ascii="Arial" w:eastAsia="Times New Roman" w:hAnsi="Arial" w:cs="Arial"/>
+                <w:sz w:val="20"/>
+                <w:szCs w:val="20"/>
+              </w:rPr>
+            </w:pPr>
+            <w:r>
+              <w:rPr>
+                <w:rFonts w:ascii="Arial" w:eastAsia="Times New Roman" w:hAnsi="Arial" w:cs="Arial"/>
+                <w:sz w:val="20"/>
+                <w:szCs w:val="20"/>
+              </w:rPr>
+              <w:t>Allow for notificaton from the app to be sent read to the user in the notifications bar</w:t>
             </w:r>
           </w:p>
         </w:tc>
@@ -3999,12 +3256,6 @@
         <w:tc>
           <w:tcPr>
             <w:tcW w:w="996" w:type="dxa"/>
-            <w:tcBorders>
-              <w:top w:val="nil"/>
-              <w:left w:val="nil"/>
-              <w:bottom w:val="nil"/>
-              <w:right w:val="nil"/>
-            </w:tcBorders>
             <w:shd w:val="clear" w:color="auto" w:fill="auto"/>
             <w:noWrap/>
             <w:vAlign w:val="center"/>
@@ -4033,18 +3284,14 @@
         <w:tc>
           <w:tcPr>
             <w:tcW w:w="4214" w:type="dxa"/>
-            <w:tcBorders>
-              <w:top w:val="nil"/>
-              <w:left w:val="nil"/>
-              <w:bottom w:val="nil"/>
-              <w:right w:val="nil"/>
-            </w:tcBorders>
-            <w:shd w:val="clear" w:color="auto" w:fill="auto"/>
-            <w:hideMark/>
-          </w:tcPr>
-          <w:p>
-            <w:pPr>
-              <w:spacing w:after="0" w:line="240" w:lineRule="auto"/>
+            <w:shd w:val="clear" w:color="auto" w:fill="auto"/>
+            <w:vAlign w:val="center"/>
+            <w:hideMark/>
+          </w:tcPr>
+          <w:p>
+            <w:pPr>
+              <w:spacing w:after="0" w:line="240" w:lineRule="auto"/>
+              <w:jc w:val="center"/>
               <w:rPr>
                 <w:rFonts w:ascii="Arial" w:eastAsia="Times New Roman" w:hAnsi="Arial" w:cs="Arial"/>
                 <w:sz w:val="20"/>
@@ -4064,20 +3311,15 @@
         <w:tc>
           <w:tcPr>
             <w:tcW w:w="1196" w:type="dxa"/>
-            <w:tcBorders>
-              <w:top w:val="nil"/>
-              <w:left w:val="nil"/>
-              <w:bottom w:val="nil"/>
-              <w:right w:val="nil"/>
-            </w:tcBorders>
-            <w:shd w:val="clear" w:color="auto" w:fill="auto"/>
-            <w:noWrap/>
-            <w:vAlign w:val="bottom"/>
-            <w:hideMark/>
-          </w:tcPr>
-          <w:p>
-            <w:pPr>
-              <w:spacing w:after="0" w:line="240" w:lineRule="auto"/>
+            <w:shd w:val="clear" w:color="auto" w:fill="auto"/>
+            <w:noWrap/>
+            <w:vAlign w:val="center"/>
+            <w:hideMark/>
+          </w:tcPr>
+          <w:p>
+            <w:pPr>
+              <w:spacing w:after="0" w:line="240" w:lineRule="auto"/>
+              <w:jc w:val="center"/>
               <w:rPr>
                 <w:rFonts w:ascii="Arial" w:eastAsia="Times New Roman" w:hAnsi="Arial" w:cs="Arial"/>
                 <w:sz w:val="20"/>
@@ -4097,12 +3339,6 @@
         <w:tc>
           <w:tcPr>
             <w:tcW w:w="996" w:type="dxa"/>
-            <w:tcBorders>
-              <w:top w:val="nil"/>
-              <w:left w:val="nil"/>
-              <w:bottom w:val="nil"/>
-              <w:right w:val="nil"/>
-            </w:tcBorders>
             <w:shd w:val="clear" w:color="auto" w:fill="auto"/>
             <w:noWrap/>
             <w:vAlign w:val="center"/>
@@ -4131,12 +3367,6 @@
         <w:tc>
           <w:tcPr>
             <w:tcW w:w="996" w:type="dxa"/>
-            <w:tcBorders>
-              <w:top w:val="nil"/>
-              <w:left w:val="nil"/>
-              <w:bottom w:val="nil"/>
-              <w:right w:val="nil"/>
-            </w:tcBorders>
             <w:shd w:val="clear" w:color="auto" w:fill="auto"/>
             <w:noWrap/>
             <w:vAlign w:val="center"/>
@@ -4165,12 +3395,6 @@
         <w:tc>
           <w:tcPr>
             <w:tcW w:w="996" w:type="dxa"/>
-            <w:tcBorders>
-              <w:top w:val="nil"/>
-              <w:left w:val="nil"/>
-              <w:bottom w:val="nil"/>
-              <w:right w:val="nil"/>
-            </w:tcBorders>
             <w:shd w:val="clear" w:color="auto" w:fill="auto"/>
             <w:noWrap/>
             <w:vAlign w:val="center"/>
@@ -4199,18 +3423,14 @@
         <w:tc>
           <w:tcPr>
             <w:tcW w:w="4226" w:type="dxa"/>
-            <w:tcBorders>
-              <w:top w:val="nil"/>
-              <w:left w:val="nil"/>
-              <w:bottom w:val="nil"/>
-              <w:right w:val="nil"/>
-            </w:tcBorders>
-            <w:shd w:val="clear" w:color="auto" w:fill="auto"/>
-            <w:hideMark/>
-          </w:tcPr>
-          <w:p>
-            <w:pPr>
-              <w:spacing w:after="0" w:line="240" w:lineRule="auto"/>
+            <w:shd w:val="clear" w:color="auto" w:fill="auto"/>
+            <w:vAlign w:val="center"/>
+            <w:hideMark/>
+          </w:tcPr>
+          <w:p>
+            <w:pPr>
+              <w:spacing w:after="0" w:line="240" w:lineRule="auto"/>
+              <w:jc w:val="center"/>
               <w:rPr>
                 <w:rFonts w:ascii="Arial" w:eastAsia="Times New Roman" w:hAnsi="Arial" w:cs="Arial"/>
                 <w:sz w:val="20"/>
@@ -4235,12 +3455,6 @@
         <w:tc>
           <w:tcPr>
             <w:tcW w:w="996" w:type="dxa"/>
-            <w:tcBorders>
-              <w:top w:val="nil"/>
-              <w:left w:val="nil"/>
-              <w:bottom w:val="nil"/>
-              <w:right w:val="nil"/>
-            </w:tcBorders>
             <w:shd w:val="clear" w:color="auto" w:fill="auto"/>
             <w:noWrap/>
             <w:vAlign w:val="center"/>
@@ -4269,18 +3483,14 @@
         <w:tc>
           <w:tcPr>
             <w:tcW w:w="4214" w:type="dxa"/>
-            <w:tcBorders>
-              <w:top w:val="nil"/>
-              <w:left w:val="nil"/>
-              <w:bottom w:val="nil"/>
-              <w:right w:val="nil"/>
-            </w:tcBorders>
-            <w:shd w:val="clear" w:color="auto" w:fill="auto"/>
-            <w:hideMark/>
-          </w:tcPr>
-          <w:p>
-            <w:pPr>
-              <w:spacing w:after="0" w:line="240" w:lineRule="auto"/>
+            <w:shd w:val="clear" w:color="auto" w:fill="auto"/>
+            <w:vAlign w:val="center"/>
+            <w:hideMark/>
+          </w:tcPr>
+          <w:p>
+            <w:pPr>
+              <w:spacing w:after="0" w:line="240" w:lineRule="auto"/>
+              <w:jc w:val="center"/>
               <w:rPr>
                 <w:rFonts w:ascii="Arial" w:eastAsia="Times New Roman" w:hAnsi="Arial" w:cs="Arial"/>
                 <w:sz w:val="20"/>
@@ -4300,20 +3510,15 @@
         <w:tc>
           <w:tcPr>
             <w:tcW w:w="1196" w:type="dxa"/>
-            <w:tcBorders>
-              <w:top w:val="nil"/>
-              <w:left w:val="nil"/>
-              <w:bottom w:val="nil"/>
-              <w:right w:val="nil"/>
-            </w:tcBorders>
-            <w:shd w:val="clear" w:color="auto" w:fill="auto"/>
-            <w:noWrap/>
-            <w:vAlign w:val="bottom"/>
-            <w:hideMark/>
-          </w:tcPr>
-          <w:p>
-            <w:pPr>
-              <w:spacing w:after="0" w:line="240" w:lineRule="auto"/>
+            <w:shd w:val="clear" w:color="auto" w:fill="auto"/>
+            <w:noWrap/>
+            <w:vAlign w:val="center"/>
+            <w:hideMark/>
+          </w:tcPr>
+          <w:p>
+            <w:pPr>
+              <w:spacing w:after="0" w:line="240" w:lineRule="auto"/>
+              <w:jc w:val="center"/>
               <w:rPr>
                 <w:rFonts w:ascii="Arial" w:eastAsia="Times New Roman" w:hAnsi="Arial" w:cs="Arial"/>
                 <w:sz w:val="20"/>
@@ -4333,12 +3538,6 @@
         <w:tc>
           <w:tcPr>
             <w:tcW w:w="996" w:type="dxa"/>
-            <w:tcBorders>
-              <w:top w:val="nil"/>
-              <w:left w:val="nil"/>
-              <w:bottom w:val="nil"/>
-              <w:right w:val="nil"/>
-            </w:tcBorders>
             <w:shd w:val="clear" w:color="auto" w:fill="auto"/>
             <w:noWrap/>
             <w:vAlign w:val="center"/>
@@ -4367,12 +3566,6 @@
         <w:tc>
           <w:tcPr>
             <w:tcW w:w="996" w:type="dxa"/>
-            <w:tcBorders>
-              <w:top w:val="nil"/>
-              <w:left w:val="nil"/>
-              <w:bottom w:val="nil"/>
-              <w:right w:val="nil"/>
-            </w:tcBorders>
             <w:shd w:val="clear" w:color="auto" w:fill="auto"/>
             <w:noWrap/>
             <w:vAlign w:val="center"/>
@@ -4401,12 +3594,6 @@
         <w:tc>
           <w:tcPr>
             <w:tcW w:w="996" w:type="dxa"/>
-            <w:tcBorders>
-              <w:top w:val="nil"/>
-              <w:left w:val="nil"/>
-              <w:bottom w:val="nil"/>
-              <w:right w:val="nil"/>
-            </w:tcBorders>
             <w:shd w:val="clear" w:color="auto" w:fill="auto"/>
             <w:noWrap/>
             <w:vAlign w:val="center"/>
@@ -4435,63 +3622,34 @@
         <w:tc>
           <w:tcPr>
             <w:tcW w:w="4226" w:type="dxa"/>
-            <w:tcBorders>
-              <w:top w:val="nil"/>
-              <w:left w:val="nil"/>
-              <w:bottom w:val="nil"/>
-              <w:right w:val="nil"/>
-            </w:tcBorders>
-            <w:shd w:val="clear" w:color="auto" w:fill="auto"/>
-            <w:hideMark/>
-          </w:tcPr>
-          <w:p>
-            <w:pPr>
-              <w:spacing w:after="0" w:line="240" w:lineRule="auto"/>
-              <w:rPr>
-                <w:rFonts w:ascii="Arial" w:eastAsia="Times New Roman" w:hAnsi="Arial" w:cs="Arial"/>
-                <w:sz w:val="20"/>
-                <w:szCs w:val="20"/>
-              </w:rPr>
-            </w:pPr>
-            <w:r>
-              <w:rPr>
-                <w:rFonts w:ascii="Arial" w:eastAsia="Times New Roman" w:hAnsi="Arial" w:cs="Arial"/>
-                <w:sz w:val="20"/>
-                <w:szCs w:val="20"/>
-              </w:rPr>
-              <w:t xml:space="preserve">Make a more </w:t>
-            </w:r>
-            <w:proofErr w:type="spellStart"/>
-            <w:r>
-              <w:rPr>
-                <w:rFonts w:ascii="Arial" w:eastAsia="Times New Roman" w:hAnsi="Arial" w:cs="Arial"/>
-                <w:sz w:val="20"/>
-                <w:szCs w:val="20"/>
-              </w:rPr>
-              <w:t>appaeling</w:t>
-            </w:r>
-            <w:proofErr w:type="spellEnd"/>
-            <w:r>
-              <w:rPr>
-                <w:rFonts w:ascii="Arial" w:eastAsia="Times New Roman" w:hAnsi="Arial" w:cs="Arial"/>
-                <w:sz w:val="20"/>
-                <w:szCs w:val="20"/>
-              </w:rPr>
-              <w:t xml:space="preserve"> display</w:t>
+            <w:shd w:val="clear" w:color="auto" w:fill="auto"/>
+            <w:vAlign w:val="center"/>
+            <w:hideMark/>
+          </w:tcPr>
+          <w:p>
+            <w:pPr>
+              <w:spacing w:after="0" w:line="240" w:lineRule="auto"/>
+              <w:jc w:val="center"/>
+              <w:rPr>
+                <w:rFonts w:ascii="Arial" w:eastAsia="Times New Roman" w:hAnsi="Arial" w:cs="Arial"/>
+                <w:sz w:val="20"/>
+                <w:szCs w:val="20"/>
+              </w:rPr>
+            </w:pPr>
+            <w:r>
+              <w:rPr>
+                <w:rFonts w:ascii="Arial" w:eastAsia="Times New Roman" w:hAnsi="Arial" w:cs="Arial"/>
+                <w:sz w:val="20"/>
+                <w:szCs w:val="20"/>
+              </w:rPr>
+              <w:t>Make a more appaeling display</w:t>
             </w:r>
           </w:p>
         </w:tc>
       </w:tr>
     </w:tbl>
-    <w:p>
-      <w:pPr>
-        <w:rPr>
-          <w:b/>
-        </w:rPr>
-      </w:pPr>
-    </w:p>
+    <w:p/>
     <w:sectPr>
-      <w:headerReference w:type="default" r:id="rId6"/>
       <w:pgSz w:w="15840" w:h="12240" w:orient="landscape"/>
       <w:pgMar w:top="1440" w:right="1440" w:bottom="1440" w:left="1440" w:header="720" w:footer="720" w:gutter="0"/>
       <w:cols w:space="720"/>
@@ -4549,26 +3707,6 @@
     </w:p>
   </w:footnote>
 </w:footnotes>
-</file>
-
-<file path=word/header1.xml><?xml version="1.0" encoding="utf-8"?>
-<w:hdr xmlns:wpc="http://schemas.microsoft.com/office/word/2010/wordprocessingCanvas" xmlns:mc="http://schemas.openxmlformats.org/markup-compatibility/2006" xmlns:o="urn:schemas-microsoft-com:office:office" xmlns:r="http://schemas.openxmlformats.org/officeDocument/2006/relationships" xmlns:m="http://schemas.openxmlformats.org/officeDocument/2006/math" xmlns:v="urn:schemas-microsoft-com:vml" xmlns:wp14="http://schemas.microsoft.com/office/word/2010/wordprocessingDrawing" xmlns:wp="http://schemas.openxmlformats.org/drawingml/2006/wordprocessingDrawing" xmlns:w10="urn:schemas-microsoft-com:office:word" xmlns:w="http://schemas.openxmlformats.org/wordprocessingml/2006/main" xmlns:w14="http://schemas.microsoft.com/office/word/2010/wordml" xmlns:w15="http://schemas.microsoft.com/office/word/2012/wordml" xmlns:wpg="http://schemas.microsoft.com/office/word/2010/wordprocessingGroup" xmlns:wpi="http://schemas.microsoft.com/office/word/2010/wordprocessingInk" xmlns:wne="http://schemas.microsoft.com/office/word/2006/wordml" xmlns:wps="http://schemas.microsoft.com/office/word/2010/wordprocessingShape" mc:Ignorable="w14 w15 wp14">
-  <w:p>
-    <w:pPr>
-      <w:pStyle w:val="Header"/>
-      <w:jc w:val="center"/>
-      <w:rPr>
-        <w:sz w:val="44"/>
-      </w:rPr>
-    </w:pPr>
-    <w:r>
-      <w:rPr>
-        <w:sz w:val="32"/>
-      </w:rPr>
-      <w:t>Product Backlog</w:t>
-    </w:r>
-  </w:p>
-</w:hdr>
 </file>
 
 <file path=word/styles.xml><?xml version="1.0" encoding="utf-8"?>
@@ -4968,7 +4106,6 @@
   <w:style w:type="character" w:default="1" w:styleId="DefaultParagraphFont">
     <w:name w:val="Default Paragraph Font"/>
     <w:uiPriority w:val="1"/>
-    <w:semiHidden/>
     <w:unhideWhenUsed/>
   </w:style>
   <w:style w:type="table" w:default="1" w:styleId="TableNormal">
@@ -4991,50 +4128,6 @@
     <w:uiPriority w:val="99"/>
     <w:semiHidden/>
     <w:unhideWhenUsed/>
-  </w:style>
-  <w:style w:type="paragraph" w:styleId="Header">
-    <w:name w:val="header"/>
-    <w:basedOn w:val="Normal"/>
-    <w:link w:val="HeaderChar"/>
-    <w:uiPriority w:val="99"/>
-    <w:unhideWhenUsed/>
-    <w:rsid w:val="00DE734A"/>
-    <w:pPr>
-      <w:tabs>
-        <w:tab w:val="center" w:pos="4680"/>
-        <w:tab w:val="right" w:pos="9360"/>
-      </w:tabs>
-      <w:spacing w:after="0" w:line="240" w:lineRule="auto"/>
-    </w:pPr>
-  </w:style>
-  <w:style w:type="character" w:customStyle="1" w:styleId="HeaderChar">
-    <w:name w:val="Header Char"/>
-    <w:basedOn w:val="DefaultParagraphFont"/>
-    <w:link w:val="Header"/>
-    <w:uiPriority w:val="99"/>
-    <w:rsid w:val="00DE734A"/>
-  </w:style>
-  <w:style w:type="paragraph" w:styleId="Footer">
-    <w:name w:val="footer"/>
-    <w:basedOn w:val="Normal"/>
-    <w:link w:val="FooterChar"/>
-    <w:uiPriority w:val="99"/>
-    <w:unhideWhenUsed/>
-    <w:rsid w:val="00DE734A"/>
-    <w:pPr>
-      <w:tabs>
-        <w:tab w:val="center" w:pos="4680"/>
-        <w:tab w:val="right" w:pos="9360"/>
-      </w:tabs>
-      <w:spacing w:after="0" w:line="240" w:lineRule="auto"/>
-    </w:pPr>
-  </w:style>
-  <w:style w:type="character" w:customStyle="1" w:styleId="FooterChar">
-    <w:name w:val="Footer Char"/>
-    <w:basedOn w:val="DefaultParagraphFont"/>
-    <w:link w:val="Footer"/>
-    <w:uiPriority w:val="99"/>
-    <w:rsid w:val="00DE734A"/>
   </w:style>
 </w:styles>
 </file>

</xml_diff>